<commit_message>
use case description 1~8
</commit_message>
<xml_diff>
--- a/소웨공_보고서.docx
+++ b/소웨공_보고서.docx
@@ -5,6 +5,7 @@
     <w:p>
       <w:pPr>
         <w:rPr>
+          <w:rFonts w:hint="eastAsia"/>
           <w:b/>
           <w:bCs/>
           <w:sz w:val="30"/>
@@ -7622,6 +7623,7 @@
     <w:p>
       <w:pPr>
         <w:rPr>
+          <w:rFonts w:hint="eastAsia"/>
           <w:b/>
           <w:bCs/>
           <w:sz w:val="30"/>
@@ -7737,18 +7739,555 @@
           <w:lang w:eastAsia="ko-KR"/>
         </w:rPr>
       </w:pPr>
-    </w:p>
-    <w:p>
-      <w:pPr>
+      <w:r>
+        <w:rPr>
+          <w:rFonts w:hint="eastAsia"/>
+          <w:sz w:val="30"/>
+          <w:szCs w:val="30"/>
+          <w:lang w:eastAsia="ko-KR"/>
+        </w:rPr>
+        <w:lastRenderedPageBreak/>
+        <w:t>4</w:t>
+      </w:r>
+      <w:r>
         <w:rPr>
           <w:sz w:val="30"/>
           <w:szCs w:val="30"/>
           <w:lang w:eastAsia="ko-KR"/>
         </w:rPr>
-      </w:pPr>
+        <w:t>-1) UI screen design</w:t>
+      </w:r>
+    </w:p>
+    <w:p>
+      <w:pPr>
+        <w:rPr>
+          <w:sz w:val="30"/>
+          <w:szCs w:val="30"/>
+          <w:lang w:eastAsia="ko-KR"/>
+        </w:rPr>
+      </w:pPr>
+    </w:p>
+    <w:p>
+      <w:pPr>
+        <w:rPr>
+          <w:sz w:val="30"/>
+          <w:szCs w:val="30"/>
+          <w:lang w:eastAsia="ko-KR"/>
+        </w:rPr>
+      </w:pPr>
+      <w:r>
+        <w:rPr>
+          <w:noProof/>
+          <w:sz w:val="30"/>
+          <w:szCs w:val="30"/>
+          <w:lang w:eastAsia="ko-KR"/>
+        </w:rPr>
+        <w:drawing>
+          <wp:anchor distT="0" distB="0" distL="114300" distR="114300" simplePos="0" relativeHeight="251658240" behindDoc="0" locked="0" layoutInCell="1" allowOverlap="1" wp14:anchorId="107E2FCA" wp14:editId="132D2152">
+            <wp:simplePos x="0" y="0"/>
+            <wp:positionH relativeFrom="column">
+              <wp:posOffset>4345969</wp:posOffset>
+            </wp:positionH>
+            <wp:positionV relativeFrom="page">
+              <wp:posOffset>1633591</wp:posOffset>
+            </wp:positionV>
+            <wp:extent cx="1251550" cy="2476072"/>
+            <wp:effectExtent l="0" t="0" r="6350" b="635"/>
+            <wp:wrapNone/>
+            <wp:docPr id="4" name="그림 4"/>
+            <wp:cNvGraphicFramePr>
+              <a:graphicFrameLocks xmlns:a="http://schemas.openxmlformats.org/drawingml/2006/main" noChangeAspect="1"/>
+            </wp:cNvGraphicFramePr>
+            <a:graphic xmlns:a="http://schemas.openxmlformats.org/drawingml/2006/main">
+              <a:graphicData uri="http://schemas.openxmlformats.org/drawingml/2006/picture">
+                <pic:pic xmlns:pic="http://schemas.openxmlformats.org/drawingml/2006/picture">
+                  <pic:nvPicPr>
+                    <pic:cNvPr id="4" name="그림 4"/>
+                    <pic:cNvPicPr/>
+                  </pic:nvPicPr>
+                  <pic:blipFill>
+                    <a:blip r:embed="rId6" cstate="print">
+                      <a:extLst>
+                        <a:ext uri="{28A0092B-C50C-407E-A947-70E740481C1C}">
+                          <a14:useLocalDpi xmlns:a14="http://schemas.microsoft.com/office/drawing/2010/main" val="0"/>
+                        </a:ext>
+                      </a:extLst>
+                    </a:blip>
+                    <a:stretch>
+                      <a:fillRect/>
+                    </a:stretch>
+                  </pic:blipFill>
+                  <pic:spPr>
+                    <a:xfrm>
+                      <a:off x="0" y="0"/>
+                      <a:ext cx="1251550" cy="2476072"/>
+                    </a:xfrm>
+                    <a:prstGeom prst="rect">
+                      <a:avLst/>
+                    </a:prstGeom>
+                  </pic:spPr>
+                </pic:pic>
+              </a:graphicData>
+            </a:graphic>
+            <wp14:sizeRelH relativeFrom="page">
+              <wp14:pctWidth>0</wp14:pctWidth>
+            </wp14:sizeRelH>
+            <wp14:sizeRelV relativeFrom="page">
+              <wp14:pctHeight>0</wp14:pctHeight>
+            </wp14:sizeRelV>
+          </wp:anchor>
+        </w:drawing>
+      </w:r>
+      <w:r>
+        <w:rPr>
+          <w:noProof/>
+          <w:sz w:val="30"/>
+          <w:szCs w:val="30"/>
+          <w:lang w:eastAsia="ko-KR"/>
+        </w:rPr>
+        <w:drawing>
+          <wp:anchor distT="0" distB="0" distL="114300" distR="114300" simplePos="0" relativeHeight="251659264" behindDoc="0" locked="0" layoutInCell="1" allowOverlap="1" wp14:anchorId="367B2703" wp14:editId="22BB2136">
+            <wp:simplePos x="0" y="0"/>
+            <wp:positionH relativeFrom="column">
+              <wp:posOffset>1879557</wp:posOffset>
+            </wp:positionH>
+            <wp:positionV relativeFrom="page">
+              <wp:posOffset>1869440</wp:posOffset>
+            </wp:positionV>
+            <wp:extent cx="1849348" cy="2155190"/>
+            <wp:effectExtent l="0" t="0" r="5080" b="3810"/>
+            <wp:wrapNone/>
+            <wp:docPr id="3" name="그림 3"/>
+            <wp:cNvGraphicFramePr>
+              <a:graphicFrameLocks xmlns:a="http://schemas.openxmlformats.org/drawingml/2006/main" noChangeAspect="1"/>
+            </wp:cNvGraphicFramePr>
+            <a:graphic xmlns:a="http://schemas.openxmlformats.org/drawingml/2006/main">
+              <a:graphicData uri="http://schemas.openxmlformats.org/drawingml/2006/picture">
+                <pic:pic xmlns:pic="http://schemas.openxmlformats.org/drawingml/2006/picture">
+                  <pic:nvPicPr>
+                    <pic:cNvPr id="3" name="그림 3"/>
+                    <pic:cNvPicPr/>
+                  </pic:nvPicPr>
+                  <pic:blipFill>
+                    <a:blip r:embed="rId7" cstate="print">
+                      <a:extLst>
+                        <a:ext uri="{28A0092B-C50C-407E-A947-70E740481C1C}">
+                          <a14:useLocalDpi xmlns:a14="http://schemas.microsoft.com/office/drawing/2010/main" val="0"/>
+                        </a:ext>
+                      </a:extLst>
+                    </a:blip>
+                    <a:stretch>
+                      <a:fillRect/>
+                    </a:stretch>
+                  </pic:blipFill>
+                  <pic:spPr>
+                    <a:xfrm>
+                      <a:off x="0" y="0"/>
+                      <a:ext cx="1849348" cy="2155190"/>
+                    </a:xfrm>
+                    <a:prstGeom prst="rect">
+                      <a:avLst/>
+                    </a:prstGeom>
+                  </pic:spPr>
+                </pic:pic>
+              </a:graphicData>
+            </a:graphic>
+            <wp14:sizeRelH relativeFrom="page">
+              <wp14:pctWidth>0</wp14:pctWidth>
+            </wp14:sizeRelH>
+            <wp14:sizeRelV relativeFrom="page">
+              <wp14:pctHeight>0</wp14:pctHeight>
+            </wp14:sizeRelV>
+          </wp:anchor>
+        </w:drawing>
+      </w:r>
+      <w:r>
+        <w:rPr>
+          <w:noProof/>
+          <w:sz w:val="30"/>
+          <w:szCs w:val="30"/>
+          <w:lang w:eastAsia="ko-KR"/>
+        </w:rPr>
+        <w:drawing>
+          <wp:anchor distT="0" distB="0" distL="114300" distR="114300" simplePos="0" relativeHeight="251662336" behindDoc="0" locked="0" layoutInCell="1" allowOverlap="1" wp14:anchorId="7B05A1DE" wp14:editId="0B7560E0">
+            <wp:simplePos x="0" y="0"/>
+            <wp:positionH relativeFrom="column">
+              <wp:posOffset>4015533</wp:posOffset>
+            </wp:positionH>
+            <wp:positionV relativeFrom="page">
+              <wp:posOffset>5012883</wp:posOffset>
+            </wp:positionV>
+            <wp:extent cx="2116947" cy="4046070"/>
+            <wp:effectExtent l="0" t="0" r="4445" b="5715"/>
+            <wp:wrapNone/>
+            <wp:docPr id="6" name="그림 6" descr="텍스트이(가) 표시된 사진&#10;&#10;자동 생성된 설명"/>
+            <wp:cNvGraphicFramePr>
+              <a:graphicFrameLocks xmlns:a="http://schemas.openxmlformats.org/drawingml/2006/main" noChangeAspect="1"/>
+            </wp:cNvGraphicFramePr>
+            <a:graphic xmlns:a="http://schemas.openxmlformats.org/drawingml/2006/main">
+              <a:graphicData uri="http://schemas.openxmlformats.org/drawingml/2006/picture">
+                <pic:pic xmlns:pic="http://schemas.openxmlformats.org/drawingml/2006/picture">
+                  <pic:nvPicPr>
+                    <pic:cNvPr id="6" name="그림 6" descr="텍스트이(가) 표시된 사진&#10;&#10;자동 생성된 설명"/>
+                    <pic:cNvPicPr/>
+                  </pic:nvPicPr>
+                  <pic:blipFill>
+                    <a:blip r:embed="rId8" cstate="print">
+                      <a:extLst>
+                        <a:ext uri="{28A0092B-C50C-407E-A947-70E740481C1C}">
+                          <a14:useLocalDpi xmlns:a14="http://schemas.microsoft.com/office/drawing/2010/main" val="0"/>
+                        </a:ext>
+                      </a:extLst>
+                    </a:blip>
+                    <a:stretch>
+                      <a:fillRect/>
+                    </a:stretch>
+                  </pic:blipFill>
+                  <pic:spPr>
+                    <a:xfrm>
+                      <a:off x="0" y="0"/>
+                      <a:ext cx="2116947" cy="4046070"/>
+                    </a:xfrm>
+                    <a:prstGeom prst="rect">
+                      <a:avLst/>
+                    </a:prstGeom>
+                  </pic:spPr>
+                </pic:pic>
+              </a:graphicData>
+            </a:graphic>
+            <wp14:sizeRelH relativeFrom="page">
+              <wp14:pctWidth>0</wp14:pctWidth>
+            </wp14:sizeRelH>
+            <wp14:sizeRelV relativeFrom="page">
+              <wp14:pctHeight>0</wp14:pctHeight>
+            </wp14:sizeRelV>
+          </wp:anchor>
+        </w:drawing>
+      </w:r>
+      <w:r>
+        <w:rPr>
+          <w:noProof/>
+          <w:sz w:val="30"/>
+          <w:szCs w:val="30"/>
+          <w:lang w:eastAsia="ko-KR"/>
+        </w:rPr>
+        <w:drawing>
+          <wp:anchor distT="0" distB="0" distL="114300" distR="114300" simplePos="0" relativeHeight="251661312" behindDoc="0" locked="0" layoutInCell="1" allowOverlap="1" wp14:anchorId="2841D4B8" wp14:editId="0D4FB15E">
+            <wp:simplePos x="0" y="0"/>
+            <wp:positionH relativeFrom="column">
+              <wp:posOffset>1250315</wp:posOffset>
+            </wp:positionH>
+            <wp:positionV relativeFrom="page">
+              <wp:posOffset>4026984</wp:posOffset>
+            </wp:positionV>
+            <wp:extent cx="2558769" cy="4889622"/>
+            <wp:effectExtent l="0" t="0" r="0" b="0"/>
+            <wp:wrapNone/>
+            <wp:docPr id="5" name="그림 5"/>
+            <wp:cNvGraphicFramePr>
+              <a:graphicFrameLocks xmlns:a="http://schemas.openxmlformats.org/drawingml/2006/main" noChangeAspect="1"/>
+            </wp:cNvGraphicFramePr>
+            <a:graphic xmlns:a="http://schemas.openxmlformats.org/drawingml/2006/main">
+              <a:graphicData uri="http://schemas.openxmlformats.org/drawingml/2006/picture">
+                <pic:pic xmlns:pic="http://schemas.openxmlformats.org/drawingml/2006/picture">
+                  <pic:nvPicPr>
+                    <pic:cNvPr id="5" name="그림 5"/>
+                    <pic:cNvPicPr/>
+                  </pic:nvPicPr>
+                  <pic:blipFill>
+                    <a:blip r:embed="rId9" cstate="print">
+                      <a:extLst>
+                        <a:ext uri="{28A0092B-C50C-407E-A947-70E740481C1C}">
+                          <a14:useLocalDpi xmlns:a14="http://schemas.microsoft.com/office/drawing/2010/main" val="0"/>
+                        </a:ext>
+                      </a:extLst>
+                    </a:blip>
+                    <a:stretch>
+                      <a:fillRect/>
+                    </a:stretch>
+                  </pic:blipFill>
+                  <pic:spPr>
+                    <a:xfrm>
+                      <a:off x="0" y="0"/>
+                      <a:ext cx="2558769" cy="4889622"/>
+                    </a:xfrm>
+                    <a:prstGeom prst="rect">
+                      <a:avLst/>
+                    </a:prstGeom>
+                  </pic:spPr>
+                </pic:pic>
+              </a:graphicData>
+            </a:graphic>
+            <wp14:sizeRelH relativeFrom="page">
+              <wp14:pctWidth>0</wp14:pctWidth>
+            </wp14:sizeRelH>
+            <wp14:sizeRelV relativeFrom="page">
+              <wp14:pctHeight>0</wp14:pctHeight>
+            </wp14:sizeRelV>
+          </wp:anchor>
+        </w:drawing>
+      </w:r>
+      <w:r>
+        <w:rPr>
+          <w:noProof/>
+          <w:sz w:val="30"/>
+          <w:szCs w:val="30"/>
+          <w:lang w:eastAsia="ko-KR"/>
+        </w:rPr>
+        <w:drawing>
+          <wp:anchor distT="0" distB="0" distL="114300" distR="114300" simplePos="0" relativeHeight="251663360" behindDoc="0" locked="0" layoutInCell="1" allowOverlap="1" wp14:anchorId="39D95BCF" wp14:editId="22921B0B">
+            <wp:simplePos x="0" y="0"/>
+            <wp:positionH relativeFrom="column">
+              <wp:posOffset>-360645</wp:posOffset>
+            </wp:positionH>
+            <wp:positionV relativeFrom="page">
+              <wp:posOffset>7211445</wp:posOffset>
+            </wp:positionV>
+            <wp:extent cx="2078614" cy="3972247"/>
+            <wp:effectExtent l="0" t="0" r="4445" b="3175"/>
+            <wp:wrapNone/>
+            <wp:docPr id="8" name="그림 8"/>
+            <wp:cNvGraphicFramePr>
+              <a:graphicFrameLocks xmlns:a="http://schemas.openxmlformats.org/drawingml/2006/main" noChangeAspect="1"/>
+            </wp:cNvGraphicFramePr>
+            <a:graphic xmlns:a="http://schemas.openxmlformats.org/drawingml/2006/main">
+              <a:graphicData uri="http://schemas.openxmlformats.org/drawingml/2006/picture">
+                <pic:pic xmlns:pic="http://schemas.openxmlformats.org/drawingml/2006/picture">
+                  <pic:nvPicPr>
+                    <pic:cNvPr id="8" name="그림 8"/>
+                    <pic:cNvPicPr/>
+                  </pic:nvPicPr>
+                  <pic:blipFill>
+                    <a:blip r:embed="rId10" cstate="print">
+                      <a:extLst>
+                        <a:ext uri="{28A0092B-C50C-407E-A947-70E740481C1C}">
+                          <a14:useLocalDpi xmlns:a14="http://schemas.microsoft.com/office/drawing/2010/main" val="0"/>
+                        </a:ext>
+                      </a:extLst>
+                    </a:blip>
+                    <a:stretch>
+                      <a:fillRect/>
+                    </a:stretch>
+                  </pic:blipFill>
+                  <pic:spPr>
+                    <a:xfrm>
+                      <a:off x="0" y="0"/>
+                      <a:ext cx="2078614" cy="3972247"/>
+                    </a:xfrm>
+                    <a:prstGeom prst="rect">
+                      <a:avLst/>
+                    </a:prstGeom>
+                  </pic:spPr>
+                </pic:pic>
+              </a:graphicData>
+            </a:graphic>
+            <wp14:sizeRelH relativeFrom="page">
+              <wp14:pctWidth>0</wp14:pctWidth>
+            </wp14:sizeRelH>
+            <wp14:sizeRelV relativeFrom="page">
+              <wp14:pctHeight>0</wp14:pctHeight>
+            </wp14:sizeRelV>
+          </wp:anchor>
+        </w:drawing>
+      </w:r>
+      <w:r>
+        <w:rPr>
+          <w:noProof/>
+          <w:sz w:val="30"/>
+          <w:szCs w:val="30"/>
+          <w:lang w:eastAsia="ko-KR"/>
+        </w:rPr>
+        <w:drawing>
+          <wp:anchor distT="0" distB="0" distL="114300" distR="114300" simplePos="0" relativeHeight="251664384" behindDoc="0" locked="0" layoutInCell="1" allowOverlap="1" wp14:anchorId="590A0CA6" wp14:editId="2910DD29">
+            <wp:simplePos x="0" y="0"/>
+            <wp:positionH relativeFrom="column">
+              <wp:posOffset>-356542</wp:posOffset>
+            </wp:positionH>
+            <wp:positionV relativeFrom="page">
+              <wp:posOffset>4252452</wp:posOffset>
+            </wp:positionV>
+            <wp:extent cx="1608455" cy="3073400"/>
+            <wp:effectExtent l="0" t="0" r="4445" b="0"/>
+            <wp:wrapNone/>
+            <wp:docPr id="7" name="그림 7"/>
+            <wp:cNvGraphicFramePr>
+              <a:graphicFrameLocks xmlns:a="http://schemas.openxmlformats.org/drawingml/2006/main" noChangeAspect="1"/>
+            </wp:cNvGraphicFramePr>
+            <a:graphic xmlns:a="http://schemas.openxmlformats.org/drawingml/2006/main">
+              <a:graphicData uri="http://schemas.openxmlformats.org/drawingml/2006/picture">
+                <pic:pic xmlns:pic="http://schemas.openxmlformats.org/drawingml/2006/picture">
+                  <pic:nvPicPr>
+                    <pic:cNvPr id="7" name="그림 7"/>
+                    <pic:cNvPicPr/>
+                  </pic:nvPicPr>
+                  <pic:blipFill>
+                    <a:blip r:embed="rId11" cstate="print">
+                      <a:extLst>
+                        <a:ext uri="{28A0092B-C50C-407E-A947-70E740481C1C}">
+                          <a14:useLocalDpi xmlns:a14="http://schemas.microsoft.com/office/drawing/2010/main" val="0"/>
+                        </a:ext>
+                      </a:extLst>
+                    </a:blip>
+                    <a:stretch>
+                      <a:fillRect/>
+                    </a:stretch>
+                  </pic:blipFill>
+                  <pic:spPr>
+                    <a:xfrm>
+                      <a:off x="0" y="0"/>
+                      <a:ext cx="1608455" cy="3073400"/>
+                    </a:xfrm>
+                    <a:prstGeom prst="rect">
+                      <a:avLst/>
+                    </a:prstGeom>
+                  </pic:spPr>
+                </pic:pic>
+              </a:graphicData>
+            </a:graphic>
+            <wp14:sizeRelH relativeFrom="page">
+              <wp14:pctWidth>0</wp14:pctWidth>
+            </wp14:sizeRelH>
+            <wp14:sizeRelV relativeFrom="page">
+              <wp14:pctHeight>0</wp14:pctHeight>
+            </wp14:sizeRelV>
+          </wp:anchor>
+        </w:drawing>
+      </w:r>
+      <w:r>
+        <w:rPr>
+          <w:noProof/>
+          <w:sz w:val="30"/>
+          <w:szCs w:val="30"/>
+          <w:lang w:eastAsia="ko-KR"/>
+        </w:rPr>
+        <w:drawing>
+          <wp:inline distT="0" distB="0" distL="0" distR="0" wp14:anchorId="26FFA6A3" wp14:editId="2CD4CBAD">
+            <wp:extent cx="1449070" cy="3092521"/>
+            <wp:effectExtent l="0" t="0" r="0" b="6350"/>
+            <wp:docPr id="2" name="그림 2"/>
+            <wp:cNvGraphicFramePr>
+              <a:graphicFrameLocks xmlns:a="http://schemas.openxmlformats.org/drawingml/2006/main" noChangeAspect="1"/>
+            </wp:cNvGraphicFramePr>
+            <a:graphic xmlns:a="http://schemas.openxmlformats.org/drawingml/2006/main">
+              <a:graphicData uri="http://schemas.openxmlformats.org/drawingml/2006/picture">
+                <pic:pic xmlns:pic="http://schemas.openxmlformats.org/drawingml/2006/picture">
+                  <pic:nvPicPr>
+                    <pic:cNvPr id="2" name="그림 2"/>
+                    <pic:cNvPicPr/>
+                  </pic:nvPicPr>
+                  <pic:blipFill>
+                    <a:blip r:embed="rId12" cstate="print">
+                      <a:extLst>
+                        <a:ext uri="{28A0092B-C50C-407E-A947-70E740481C1C}">
+                          <a14:useLocalDpi xmlns:a14="http://schemas.microsoft.com/office/drawing/2010/main" val="0"/>
+                        </a:ext>
+                      </a:extLst>
+                    </a:blip>
+                    <a:stretch>
+                      <a:fillRect/>
+                    </a:stretch>
+                  </pic:blipFill>
+                  <pic:spPr>
+                    <a:xfrm>
+                      <a:off x="0" y="0"/>
+                      <a:ext cx="1454165" cy="3103394"/>
+                    </a:xfrm>
+                    <a:prstGeom prst="rect">
+                      <a:avLst/>
+                    </a:prstGeom>
+                  </pic:spPr>
+                </pic:pic>
+              </a:graphicData>
+            </a:graphic>
+          </wp:inline>
+        </w:drawing>
+      </w:r>
+      <w:r>
+        <w:rPr>
+          <w:noProof/>
+          <w:sz w:val="30"/>
+          <w:szCs w:val="30"/>
+          <w:lang w:eastAsia="ko-KR"/>
+        </w:rPr>
+        <w:lastRenderedPageBreak/>
+        <w:drawing>
+          <wp:inline distT="0" distB="0" distL="0" distR="0" wp14:anchorId="409ADE43" wp14:editId="0F741265">
+            <wp:extent cx="4638040" cy="8863330"/>
+            <wp:effectExtent l="0" t="0" r="635" b="1270"/>
+            <wp:docPr id="9" name="그림 9" descr="텍스트이(가) 표시된 사진&#10;&#10;자동 생성된 설명"/>
+            <wp:cNvGraphicFramePr>
+              <a:graphicFrameLocks xmlns:a="http://schemas.openxmlformats.org/drawingml/2006/main" noChangeAspect="1"/>
+            </wp:cNvGraphicFramePr>
+            <a:graphic xmlns:a="http://schemas.openxmlformats.org/drawingml/2006/main">
+              <a:graphicData uri="http://schemas.openxmlformats.org/drawingml/2006/picture">
+                <pic:pic xmlns:pic="http://schemas.openxmlformats.org/drawingml/2006/picture">
+                  <pic:nvPicPr>
+                    <pic:cNvPr id="9" name="그림 9" descr="텍스트이(가) 표시된 사진&#10;&#10;자동 생성된 설명"/>
+                    <pic:cNvPicPr/>
+                  </pic:nvPicPr>
+                  <pic:blipFill>
+                    <a:blip r:embed="rId13">
+                      <a:extLst>
+                        <a:ext uri="{28A0092B-C50C-407E-A947-70E740481C1C}">
+                          <a14:useLocalDpi xmlns:a14="http://schemas.microsoft.com/office/drawing/2010/main" val="0"/>
+                        </a:ext>
+                      </a:extLst>
+                    </a:blip>
+                    <a:stretch>
+                      <a:fillRect/>
+                    </a:stretch>
+                  </pic:blipFill>
+                  <pic:spPr>
+                    <a:xfrm>
+                      <a:off x="0" y="0"/>
+                      <a:ext cx="4638040" cy="8863330"/>
+                    </a:xfrm>
+                    <a:prstGeom prst="rect">
+                      <a:avLst/>
+                    </a:prstGeom>
+                  </pic:spPr>
+                </pic:pic>
+              </a:graphicData>
+            </a:graphic>
+          </wp:inline>
+        </w:drawing>
+      </w:r>
+    </w:p>
+    <w:p>
+      <w:pPr>
+        <w:rPr>
+          <w:rFonts w:hint="eastAsia"/>
+          <w:sz w:val="30"/>
+          <w:szCs w:val="30"/>
+          <w:lang w:eastAsia="ko-KR"/>
+        </w:rPr>
+      </w:pPr>
+    </w:p>
+    <w:p>
+      <w:pPr>
+        <w:rPr>
+          <w:b/>
+          <w:bCs/>
+          <w:sz w:val="30"/>
+          <w:szCs w:val="30"/>
+          <w:lang w:eastAsia="ko-KR"/>
+        </w:rPr>
+      </w:pPr>
+      <w:r>
+        <w:rPr>
+          <w:b/>
+          <w:bCs/>
+          <w:sz w:val="30"/>
+          <w:szCs w:val="30"/>
+          <w:lang w:eastAsia="ko-KR"/>
+        </w:rPr>
+        <w:t xml:space="preserve">4-2) </w:t>
+      </w:r>
       <w:r>
         <w:rPr>
           <w:rFonts w:hint="eastAsia"/>
+          <w:b/>
+          <w:bCs/>
           <w:sz w:val="30"/>
           <w:szCs w:val="30"/>
           <w:lang w:eastAsia="ko-KR"/>
@@ -7757,6 +8296,8 @@
       </w:r>
       <w:r>
         <w:rPr>
+          <w:b/>
+          <w:bCs/>
           <w:sz w:val="30"/>
           <w:szCs w:val="30"/>
           <w:lang w:eastAsia="ko-KR"/>
@@ -7816,6 +8357,7 @@
           <w:p>
             <w:pPr>
               <w:rPr>
+                <w:rFonts w:hint="eastAsia"/>
                 <w:b/>
                 <w:bCs/>
                 <w:sz w:val="22"/>
@@ -7884,6 +8426,7 @@
           <w:p>
             <w:pPr>
               <w:rPr>
+                <w:rFonts w:hint="eastAsia"/>
                 <w:lang w:eastAsia="ko-KR"/>
               </w:rPr>
             </w:pPr>
@@ -7905,14 +8448,137 @@
                 <w:rFonts w:hint="eastAsia"/>
                 <w:lang w:eastAsia="ko-KR"/>
               </w:rPr>
-              <w:t>가</w:t>
-            </w:r>
-            <w:r>
-              <w:rPr>
-                <w:rFonts w:hint="eastAsia"/>
-                <w:lang w:eastAsia="ko-KR"/>
-              </w:rPr>
-              <w:t xml:space="preserve"> </w:t>
+              <w:t>는</w:t>
+            </w:r>
+            <w:r>
+              <w:rPr>
+                <w:rFonts w:hint="eastAsia"/>
+                <w:lang w:eastAsia="ko-KR"/>
+              </w:rPr>
+              <w:t xml:space="preserve"> </w:t>
+            </w:r>
+            <w:r>
+              <w:rPr>
+                <w:rFonts w:hint="eastAsia"/>
+                <w:lang w:eastAsia="ko-KR"/>
+              </w:rPr>
+              <w:t>이름</w:t>
+            </w:r>
+            <w:r>
+              <w:rPr>
+                <w:rFonts w:hint="eastAsia"/>
+                <w:lang w:eastAsia="ko-KR"/>
+              </w:rPr>
+              <w:t>,</w:t>
+            </w:r>
+            <w:r>
+              <w:rPr>
+                <w:lang w:eastAsia="ko-KR"/>
+              </w:rPr>
+              <w:t xml:space="preserve"> </w:t>
+            </w:r>
+            <w:r>
+              <w:rPr>
+                <w:rFonts w:hint="eastAsia"/>
+                <w:lang w:eastAsia="ko-KR"/>
+              </w:rPr>
+              <w:t>주민번호</w:t>
+            </w:r>
+            <w:r>
+              <w:rPr>
+                <w:rFonts w:hint="eastAsia"/>
+                <w:lang w:eastAsia="ko-KR"/>
+              </w:rPr>
+              <w:t>,</w:t>
+            </w:r>
+            <w:r>
+              <w:rPr>
+                <w:lang w:eastAsia="ko-KR"/>
+              </w:rPr>
+              <w:t xml:space="preserve"> </w:t>
+            </w:r>
+            <w:r>
+              <w:rPr>
+                <w:rFonts w:hint="eastAsia"/>
+                <w:lang w:eastAsia="ko-KR"/>
+              </w:rPr>
+              <w:t>주소</w:t>
+            </w:r>
+            <w:r>
+              <w:rPr>
+                <w:rFonts w:hint="eastAsia"/>
+                <w:lang w:eastAsia="ko-KR"/>
+              </w:rPr>
+              <w:t>,</w:t>
+            </w:r>
+            <w:r>
+              <w:rPr>
+                <w:lang w:eastAsia="ko-KR"/>
+              </w:rPr>
+              <w:t xml:space="preserve"> </w:t>
+            </w:r>
+            <w:r>
+              <w:rPr>
+                <w:rFonts w:hint="eastAsia"/>
+                <w:lang w:eastAsia="ko-KR"/>
+              </w:rPr>
+              <w:t>이메일과</w:t>
+            </w:r>
+            <w:r>
+              <w:rPr>
+                <w:rFonts w:hint="eastAsia"/>
+                <w:lang w:eastAsia="ko-KR"/>
+              </w:rPr>
+              <w:t xml:space="preserve"> </w:t>
+            </w:r>
+            <w:r>
+              <w:rPr>
+                <w:lang w:eastAsia="ko-KR"/>
+              </w:rPr>
+              <w:t xml:space="preserve">Id, </w:t>
+            </w:r>
+            <w:r>
+              <w:rPr>
+                <w:rFonts w:hint="eastAsia"/>
+                <w:lang w:eastAsia="ko-KR"/>
+              </w:rPr>
+              <w:t>P</w:t>
+            </w:r>
+            <w:r>
+              <w:rPr>
+                <w:lang w:eastAsia="ko-KR"/>
+              </w:rPr>
+              <w:t>assword</w:t>
+            </w:r>
+            <w:proofErr w:type="spellStart"/>
+            <w:r>
+              <w:rPr>
+                <w:rFonts w:hint="eastAsia"/>
+                <w:lang w:eastAsia="ko-KR"/>
+              </w:rPr>
+              <w:t>를</w:t>
+            </w:r>
+            <w:proofErr w:type="spellEnd"/>
+            <w:r>
+              <w:rPr>
+                <w:rFonts w:hint="eastAsia"/>
+                <w:lang w:eastAsia="ko-KR"/>
+              </w:rPr>
+              <w:t xml:space="preserve"> </w:t>
+            </w:r>
+            <w:r>
+              <w:rPr>
+                <w:rFonts w:hint="eastAsia"/>
+                <w:lang w:eastAsia="ko-KR"/>
+              </w:rPr>
+              <w:t>입력한다</w:t>
+            </w:r>
+            <w:r>
+              <w:rPr>
+                <w:rFonts w:hint="eastAsia"/>
+                <w:lang w:eastAsia="ko-KR"/>
+              </w:rPr>
+              <w:t>.</w:t>
             </w:r>
           </w:p>
         </w:tc>
@@ -7923,24 +8589,87 @@
           <w:p>
             <w:pPr>
               <w:rPr>
+                <w:rFonts w:hint="eastAsia"/>
                 <w:lang w:eastAsia="ko-KR"/>
               </w:rPr>
             </w:pPr>
+            <w:r>
+              <w:rPr>
+                <w:rFonts w:hint="eastAsia"/>
+                <w:lang w:eastAsia="ko-KR"/>
+              </w:rPr>
+              <w:t>2</w:t>
+            </w:r>
+            <w:r>
+              <w:rPr>
+                <w:lang w:eastAsia="ko-KR"/>
+              </w:rPr>
+              <w:t xml:space="preserve">. </w:t>
+            </w:r>
+            <w:r>
+              <w:rPr>
+                <w:rFonts w:hint="eastAsia"/>
+                <w:lang w:eastAsia="ko-KR"/>
+              </w:rPr>
+              <w:t>회원가입</w:t>
+            </w:r>
+            <w:r>
+              <w:rPr>
+                <w:rFonts w:hint="eastAsia"/>
+                <w:lang w:eastAsia="ko-KR"/>
+              </w:rPr>
+              <w:t xml:space="preserve"> </w:t>
+            </w:r>
+            <w:r>
+              <w:rPr>
+                <w:rFonts w:hint="eastAsia"/>
+                <w:lang w:eastAsia="ko-KR"/>
+              </w:rPr>
+              <w:t>완료</w:t>
+            </w:r>
+            <w:r>
+              <w:rPr>
+                <w:rFonts w:hint="eastAsia"/>
+                <w:lang w:eastAsia="ko-KR"/>
+              </w:rPr>
+              <w:t xml:space="preserve"> </w:t>
+            </w:r>
+            <w:r>
+              <w:rPr>
+                <w:rFonts w:hint="eastAsia"/>
+                <w:lang w:eastAsia="ko-KR"/>
+              </w:rPr>
+              <w:t>화면을</w:t>
+            </w:r>
+            <w:r>
+              <w:rPr>
+                <w:rFonts w:hint="eastAsia"/>
+                <w:lang w:eastAsia="ko-KR"/>
+              </w:rPr>
+              <w:t xml:space="preserve"> </w:t>
+            </w:r>
+            <w:r>
+              <w:rPr>
+                <w:rFonts w:hint="eastAsia"/>
+                <w:lang w:eastAsia="ko-KR"/>
+              </w:rPr>
+              <w:t>띄워준다</w:t>
+            </w:r>
+            <w:r>
+              <w:rPr>
+                <w:rFonts w:hint="eastAsia"/>
+                <w:lang w:eastAsia="ko-KR"/>
+              </w:rPr>
+              <w:t>.</w:t>
+            </w:r>
           </w:p>
         </w:tc>
       </w:tr>
     </w:tbl>
     <w:p>
       <w:pPr>
-        <w:ind w:left="400"/>
         <w:rPr>
-          <w:lang w:eastAsia="ko-KR"/>
-        </w:rPr>
-      </w:pPr>
-    </w:p>
-    <w:p>
-      <w:pPr>
-        <w:rPr>
+          <w:rFonts w:hint="eastAsia"/>
           <w:lang w:eastAsia="ko-KR"/>
         </w:rPr>
       </w:pPr>
@@ -7963,41 +8692,6 @@
           <w:lang w:eastAsia="ko-KR"/>
         </w:rPr>
         <w:t>회원탈퇴</w:t>
-      </w:r>
-    </w:p>
-    <w:p>
-      <w:pPr>
-        <w:pStyle w:val="a3"/>
-        <w:rPr>
-          <w:lang w:eastAsia="ko-KR"/>
-        </w:rPr>
-      </w:pPr>
-    </w:p>
-    <w:p>
-      <w:pPr>
-        <w:rPr>
-          <w:lang w:eastAsia="ko-KR"/>
-        </w:rPr>
-      </w:pPr>
-    </w:p>
-    <w:p>
-      <w:pPr>
-        <w:pStyle w:val="a3"/>
-        <w:numPr>
-          <w:ilvl w:val="0"/>
-          <w:numId w:val="3"/>
-        </w:numPr>
-        <w:ind w:leftChars="0"/>
-        <w:rPr>
-          <w:lang w:eastAsia="ko-KR"/>
-        </w:rPr>
-      </w:pPr>
-      <w:r>
-        <w:rPr>
-          <w:rFonts w:hint="eastAsia"/>
-          <w:lang w:eastAsia="ko-KR"/>
-        </w:rPr>
-        <w:t>로그인</w:t>
       </w:r>
     </w:p>
     <w:tbl>
@@ -8081,6 +8775,928 @@
       </w:tr>
       <w:tr>
         <w:trPr>
+          <w:trHeight w:val="413"/>
+        </w:trPr>
+        <w:tc>
+          <w:tcPr>
+            <w:tcW w:w="4315" w:type="dxa"/>
+          </w:tcPr>
+          <w:p>
+            <w:pPr>
+              <w:rPr>
+                <w:rFonts w:hint="eastAsia"/>
+                <w:lang w:eastAsia="ko-KR"/>
+              </w:rPr>
+            </w:pPr>
+            <w:r>
+              <w:rPr>
+                <w:rFonts w:hint="eastAsia"/>
+                <w:lang w:eastAsia="ko-KR"/>
+              </w:rPr>
+              <w:t xml:space="preserve">1. </w:t>
+            </w:r>
+            <w:r>
+              <w:rPr>
+                <w:lang w:eastAsia="ko-KR"/>
+              </w:rPr>
+              <w:t>actor</w:t>
+            </w:r>
+            <w:r>
+              <w:rPr>
+                <w:rFonts w:hint="eastAsia"/>
+                <w:lang w:eastAsia="ko-KR"/>
+              </w:rPr>
+              <w:t>가</w:t>
+            </w:r>
+            <w:r>
+              <w:rPr>
+                <w:rFonts w:hint="eastAsia"/>
+                <w:lang w:eastAsia="ko-KR"/>
+              </w:rPr>
+              <w:t xml:space="preserve"> </w:t>
+            </w:r>
+            <w:r>
+              <w:rPr>
+                <w:rFonts w:hint="eastAsia"/>
+                <w:lang w:eastAsia="ko-KR"/>
+              </w:rPr>
+              <w:t>회원</w:t>
+            </w:r>
+            <w:r>
+              <w:rPr>
+                <w:rFonts w:hint="eastAsia"/>
+                <w:lang w:eastAsia="ko-KR"/>
+              </w:rPr>
+              <w:t xml:space="preserve"> </w:t>
+            </w:r>
+            <w:r>
+              <w:rPr>
+                <w:rFonts w:hint="eastAsia"/>
+                <w:lang w:eastAsia="ko-KR"/>
+              </w:rPr>
+              <w:t>탈퇴</w:t>
+            </w:r>
+            <w:r>
+              <w:rPr>
+                <w:rFonts w:hint="eastAsia"/>
+                <w:lang w:eastAsia="ko-KR"/>
+              </w:rPr>
+              <w:t xml:space="preserve"> </w:t>
+            </w:r>
+            <w:r>
+              <w:rPr>
+                <w:rFonts w:hint="eastAsia"/>
+                <w:lang w:eastAsia="ko-KR"/>
+              </w:rPr>
+              <w:t>버튼을</w:t>
+            </w:r>
+            <w:r>
+              <w:rPr>
+                <w:rFonts w:hint="eastAsia"/>
+                <w:lang w:eastAsia="ko-KR"/>
+              </w:rPr>
+              <w:t xml:space="preserve"> </w:t>
+            </w:r>
+            <w:r>
+              <w:rPr>
+                <w:rFonts w:hint="eastAsia"/>
+                <w:lang w:eastAsia="ko-KR"/>
+              </w:rPr>
+              <w:t>누른다</w:t>
+            </w:r>
+            <w:r>
+              <w:rPr>
+                <w:rFonts w:hint="eastAsia"/>
+                <w:lang w:eastAsia="ko-KR"/>
+              </w:rPr>
+              <w:t>.</w:t>
+            </w:r>
+          </w:p>
+        </w:tc>
+        <w:tc>
+          <w:tcPr>
+            <w:tcW w:w="4315" w:type="dxa"/>
+          </w:tcPr>
+          <w:p>
+            <w:pPr>
+              <w:rPr>
+                <w:rFonts w:hint="eastAsia"/>
+                <w:lang w:eastAsia="ko-KR"/>
+              </w:rPr>
+            </w:pPr>
+            <w:r>
+              <w:rPr>
+                <w:rFonts w:hint="eastAsia"/>
+                <w:lang w:eastAsia="ko-KR"/>
+              </w:rPr>
+              <w:t>2</w:t>
+            </w:r>
+            <w:r>
+              <w:rPr>
+                <w:lang w:eastAsia="ko-KR"/>
+              </w:rPr>
+              <w:t xml:space="preserve">. </w:t>
+            </w:r>
+            <w:r>
+              <w:rPr>
+                <w:rFonts w:hint="eastAsia"/>
+                <w:lang w:eastAsia="ko-KR"/>
+              </w:rPr>
+              <w:t>회원</w:t>
+            </w:r>
+            <w:r>
+              <w:rPr>
+                <w:rFonts w:hint="eastAsia"/>
+                <w:lang w:eastAsia="ko-KR"/>
+              </w:rPr>
+              <w:t>탈퇴</w:t>
+            </w:r>
+            <w:r>
+              <w:rPr>
+                <w:rFonts w:hint="eastAsia"/>
+                <w:lang w:eastAsia="ko-KR"/>
+              </w:rPr>
+              <w:t xml:space="preserve"> </w:t>
+            </w:r>
+            <w:r>
+              <w:rPr>
+                <w:rFonts w:hint="eastAsia"/>
+                <w:lang w:eastAsia="ko-KR"/>
+              </w:rPr>
+              <w:t>완료</w:t>
+            </w:r>
+            <w:r>
+              <w:rPr>
+                <w:rFonts w:hint="eastAsia"/>
+                <w:lang w:eastAsia="ko-KR"/>
+              </w:rPr>
+              <w:t xml:space="preserve"> </w:t>
+            </w:r>
+            <w:r>
+              <w:rPr>
+                <w:rFonts w:hint="eastAsia"/>
+                <w:lang w:eastAsia="ko-KR"/>
+              </w:rPr>
+              <w:t>화면을</w:t>
+            </w:r>
+            <w:r>
+              <w:rPr>
+                <w:rFonts w:hint="eastAsia"/>
+                <w:lang w:eastAsia="ko-KR"/>
+              </w:rPr>
+              <w:t xml:space="preserve"> </w:t>
+            </w:r>
+            <w:r>
+              <w:rPr>
+                <w:rFonts w:hint="eastAsia"/>
+                <w:lang w:eastAsia="ko-KR"/>
+              </w:rPr>
+              <w:t>띄워준다</w:t>
+            </w:r>
+            <w:r>
+              <w:rPr>
+                <w:rFonts w:hint="eastAsia"/>
+                <w:lang w:eastAsia="ko-KR"/>
+              </w:rPr>
+              <w:t>.</w:t>
+            </w:r>
+          </w:p>
+        </w:tc>
+      </w:tr>
+    </w:tbl>
+    <w:p>
+      <w:pPr>
+        <w:rPr>
+          <w:rFonts w:hint="eastAsia"/>
+          <w:lang w:eastAsia="ko-KR"/>
+        </w:rPr>
+      </w:pPr>
+    </w:p>
+    <w:p>
+      <w:pPr>
+        <w:pStyle w:val="a3"/>
+        <w:numPr>
+          <w:ilvl w:val="0"/>
+          <w:numId w:val="3"/>
+        </w:numPr>
+        <w:ind w:leftChars="0"/>
+        <w:rPr>
+          <w:lang w:eastAsia="ko-KR"/>
+        </w:rPr>
+      </w:pPr>
+      <w:r>
+        <w:rPr>
+          <w:rFonts w:hint="eastAsia"/>
+          <w:lang w:eastAsia="ko-KR"/>
+        </w:rPr>
+        <w:t>로그인</w:t>
+      </w:r>
+    </w:p>
+    <w:tbl>
+      <w:tblPr>
+        <w:tblStyle w:val="a4"/>
+        <w:tblW w:w="8630" w:type="dxa"/>
+        <w:tblInd w:w="400" w:type="dxa"/>
+        <w:tblLook w:val="04A0" w:firstRow="1" w:lastRow="0" w:firstColumn="1" w:lastColumn="0" w:noHBand="0" w:noVBand="1"/>
+      </w:tblPr>
+      <w:tblGrid>
+        <w:gridCol w:w="4415"/>
+        <w:gridCol w:w="4215"/>
+      </w:tblGrid>
+      <w:tr>
+        <w:trPr>
+          <w:trHeight w:val="401"/>
+        </w:trPr>
+        <w:tc>
+          <w:tcPr>
+            <w:tcW w:w="4415" w:type="dxa"/>
+          </w:tcPr>
+          <w:p>
+            <w:pPr>
+              <w:rPr>
+                <w:b/>
+                <w:bCs/>
+                <w:sz w:val="22"/>
+                <w:szCs w:val="22"/>
+                <w:lang w:eastAsia="ko-KR"/>
+              </w:rPr>
+            </w:pPr>
+            <w:r>
+              <w:rPr>
+                <w:b/>
+                <w:bCs/>
+                <w:sz w:val="22"/>
+                <w:szCs w:val="22"/>
+                <w:lang w:eastAsia="ko-KR"/>
+              </w:rPr>
+              <w:t>Actor Action</w:t>
+            </w:r>
+          </w:p>
+        </w:tc>
+        <w:tc>
+          <w:tcPr>
+            <w:tcW w:w="4215" w:type="dxa"/>
+          </w:tcPr>
+          <w:p>
+            <w:pPr>
+              <w:rPr>
+                <w:b/>
+                <w:bCs/>
+                <w:sz w:val="22"/>
+                <w:szCs w:val="22"/>
+                <w:lang w:eastAsia="ko-KR"/>
+              </w:rPr>
+            </w:pPr>
+            <w:r>
+              <w:rPr>
+                <w:rFonts w:hint="eastAsia"/>
+                <w:b/>
+                <w:bCs/>
+                <w:sz w:val="22"/>
+                <w:szCs w:val="22"/>
+                <w:lang w:eastAsia="ko-KR"/>
+              </w:rPr>
+              <w:t>S</w:t>
+            </w:r>
+            <w:r>
+              <w:rPr>
+                <w:b/>
+                <w:bCs/>
+                <w:sz w:val="22"/>
+                <w:szCs w:val="22"/>
+                <w:lang w:eastAsia="ko-KR"/>
+              </w:rPr>
+              <w:t>ystem Response</w:t>
+            </w:r>
+          </w:p>
+        </w:tc>
+      </w:tr>
+      <w:tr>
+        <w:trPr>
+          <w:trHeight w:val="359"/>
+        </w:trPr>
+        <w:tc>
+          <w:tcPr>
+            <w:tcW w:w="4415" w:type="dxa"/>
+          </w:tcPr>
+          <w:p>
+            <w:pPr>
+              <w:rPr>
+                <w:rFonts w:hint="eastAsia"/>
+                <w:lang w:eastAsia="ko-KR"/>
+              </w:rPr>
+            </w:pPr>
+            <w:r>
+              <w:rPr>
+                <w:rFonts w:hint="eastAsia"/>
+                <w:lang w:eastAsia="ko-KR"/>
+              </w:rPr>
+              <w:t xml:space="preserve">1. </w:t>
+            </w:r>
+            <w:r>
+              <w:rPr>
+                <w:lang w:eastAsia="ko-KR"/>
+              </w:rPr>
+              <w:t>actor</w:t>
+            </w:r>
+            <w:r>
+              <w:rPr>
+                <w:rFonts w:hint="eastAsia"/>
+                <w:lang w:eastAsia="ko-KR"/>
+              </w:rPr>
+              <w:t>가</w:t>
+            </w:r>
+            <w:r>
+              <w:rPr>
+                <w:rFonts w:hint="eastAsia"/>
+                <w:lang w:eastAsia="ko-KR"/>
+              </w:rPr>
+              <w:t xml:space="preserve"> </w:t>
+            </w:r>
+            <w:r>
+              <w:rPr>
+                <w:rFonts w:hint="eastAsia"/>
+                <w:lang w:eastAsia="ko-KR"/>
+              </w:rPr>
+              <w:t>아이디와</w:t>
+            </w:r>
+            <w:r>
+              <w:rPr>
+                <w:rFonts w:hint="eastAsia"/>
+                <w:lang w:eastAsia="ko-KR"/>
+              </w:rPr>
+              <w:t xml:space="preserve"> </w:t>
+            </w:r>
+            <w:r>
+              <w:rPr>
+                <w:rFonts w:hint="eastAsia"/>
+                <w:lang w:eastAsia="ko-KR"/>
+              </w:rPr>
+              <w:t>비밀번호를</w:t>
+            </w:r>
+            <w:r>
+              <w:rPr>
+                <w:rFonts w:hint="eastAsia"/>
+                <w:lang w:eastAsia="ko-KR"/>
+              </w:rPr>
+              <w:t xml:space="preserve"> </w:t>
+            </w:r>
+            <w:r>
+              <w:rPr>
+                <w:rFonts w:hint="eastAsia"/>
+                <w:lang w:eastAsia="ko-KR"/>
+              </w:rPr>
+              <w:t>입력한다</w:t>
+            </w:r>
+            <w:r>
+              <w:rPr>
+                <w:rFonts w:hint="eastAsia"/>
+                <w:lang w:eastAsia="ko-KR"/>
+              </w:rPr>
+              <w:t>.</w:t>
+            </w:r>
+          </w:p>
+        </w:tc>
+        <w:tc>
+          <w:tcPr>
+            <w:tcW w:w="4215" w:type="dxa"/>
+          </w:tcPr>
+          <w:p>
+            <w:pPr>
+              <w:rPr>
+                <w:rFonts w:hint="eastAsia"/>
+                <w:lang w:eastAsia="ko-KR"/>
+              </w:rPr>
+            </w:pPr>
+            <w:r>
+              <w:rPr>
+                <w:rFonts w:hint="eastAsia"/>
+                <w:lang w:eastAsia="ko-KR"/>
+              </w:rPr>
+              <w:t>2</w:t>
+            </w:r>
+            <w:r>
+              <w:rPr>
+                <w:lang w:eastAsia="ko-KR"/>
+              </w:rPr>
+              <w:t xml:space="preserve">. </w:t>
+            </w:r>
+            <w:r>
+              <w:rPr>
+                <w:rFonts w:hint="eastAsia"/>
+                <w:lang w:eastAsia="ko-KR"/>
+              </w:rPr>
+              <w:t>로그인이</w:t>
+            </w:r>
+            <w:r>
+              <w:rPr>
+                <w:rFonts w:hint="eastAsia"/>
+                <w:lang w:eastAsia="ko-KR"/>
+              </w:rPr>
+              <w:t xml:space="preserve"> </w:t>
+            </w:r>
+            <w:r>
+              <w:rPr>
+                <w:rFonts w:hint="eastAsia"/>
+                <w:lang w:eastAsia="ko-KR"/>
+              </w:rPr>
+              <w:t>완료된</w:t>
+            </w:r>
+            <w:r>
+              <w:rPr>
+                <w:rFonts w:hint="eastAsia"/>
+                <w:lang w:eastAsia="ko-KR"/>
+              </w:rPr>
+              <w:t xml:space="preserve"> </w:t>
+            </w:r>
+            <w:r>
+              <w:rPr>
+                <w:rFonts w:hint="eastAsia"/>
+                <w:lang w:eastAsia="ko-KR"/>
+              </w:rPr>
+              <w:t>메인</w:t>
+            </w:r>
+            <w:r>
+              <w:rPr>
+                <w:rFonts w:hint="eastAsia"/>
+                <w:lang w:eastAsia="ko-KR"/>
+              </w:rPr>
+              <w:t xml:space="preserve"> </w:t>
+            </w:r>
+            <w:r>
+              <w:rPr>
+                <w:rFonts w:hint="eastAsia"/>
+                <w:lang w:eastAsia="ko-KR"/>
+              </w:rPr>
+              <w:t>화면을</w:t>
+            </w:r>
+            <w:r>
+              <w:rPr>
+                <w:rFonts w:hint="eastAsia"/>
+                <w:lang w:eastAsia="ko-KR"/>
+              </w:rPr>
+              <w:t xml:space="preserve"> </w:t>
+            </w:r>
+            <w:r>
+              <w:rPr>
+                <w:rFonts w:hint="eastAsia"/>
+                <w:lang w:eastAsia="ko-KR"/>
+              </w:rPr>
+              <w:t>보여준다</w:t>
+            </w:r>
+            <w:r>
+              <w:rPr>
+                <w:rFonts w:hint="eastAsia"/>
+                <w:lang w:eastAsia="ko-KR"/>
+              </w:rPr>
+              <w:t>.</w:t>
+            </w:r>
+          </w:p>
+        </w:tc>
+      </w:tr>
+    </w:tbl>
+    <w:p>
+      <w:pPr>
+        <w:ind w:left="400"/>
+        <w:rPr>
+          <w:lang w:eastAsia="ko-KR"/>
+        </w:rPr>
+      </w:pPr>
+    </w:p>
+    <w:p>
+      <w:pPr>
+        <w:pStyle w:val="a3"/>
+        <w:numPr>
+          <w:ilvl w:val="0"/>
+          <w:numId w:val="3"/>
+        </w:numPr>
+        <w:ind w:leftChars="0"/>
+        <w:rPr>
+          <w:lang w:eastAsia="ko-KR"/>
+        </w:rPr>
+      </w:pPr>
+      <w:r>
+        <w:rPr>
+          <w:rFonts w:hint="eastAsia"/>
+          <w:lang w:eastAsia="ko-KR"/>
+        </w:rPr>
+        <w:t>로그</w:t>
+      </w:r>
+      <w:r>
+        <w:rPr>
+          <w:rFonts w:hint="eastAsia"/>
+          <w:lang w:eastAsia="ko-KR"/>
+        </w:rPr>
+        <w:t>아웃</w:t>
+      </w:r>
+      <w:r>
+        <w:rPr>
+          <w:rFonts w:hint="eastAsia"/>
+          <w:lang w:eastAsia="ko-KR"/>
+        </w:rPr>
+        <w:t xml:space="preserve"> </w:t>
+      </w:r>
+    </w:p>
+    <w:tbl>
+      <w:tblPr>
+        <w:tblStyle w:val="a4"/>
+        <w:tblW w:w="8630" w:type="dxa"/>
+        <w:tblInd w:w="400" w:type="dxa"/>
+        <w:tblLook w:val="04A0" w:firstRow="1" w:lastRow="0" w:firstColumn="1" w:lastColumn="0" w:noHBand="0" w:noVBand="1"/>
+      </w:tblPr>
+      <w:tblGrid>
+        <w:gridCol w:w="4315"/>
+        <w:gridCol w:w="4315"/>
+      </w:tblGrid>
+      <w:tr>
+        <w:trPr>
+          <w:trHeight w:val="401"/>
+        </w:trPr>
+        <w:tc>
+          <w:tcPr>
+            <w:tcW w:w="4315" w:type="dxa"/>
+          </w:tcPr>
+          <w:p>
+            <w:pPr>
+              <w:rPr>
+                <w:b/>
+                <w:bCs/>
+                <w:sz w:val="22"/>
+                <w:szCs w:val="22"/>
+                <w:lang w:eastAsia="ko-KR"/>
+              </w:rPr>
+            </w:pPr>
+            <w:r>
+              <w:rPr>
+                <w:b/>
+                <w:bCs/>
+                <w:sz w:val="22"/>
+                <w:szCs w:val="22"/>
+                <w:lang w:eastAsia="ko-KR"/>
+              </w:rPr>
+              <w:t>Actor Action</w:t>
+            </w:r>
+          </w:p>
+        </w:tc>
+        <w:tc>
+          <w:tcPr>
+            <w:tcW w:w="4315" w:type="dxa"/>
+          </w:tcPr>
+          <w:p>
+            <w:pPr>
+              <w:rPr>
+                <w:b/>
+                <w:bCs/>
+                <w:sz w:val="22"/>
+                <w:szCs w:val="22"/>
+                <w:lang w:eastAsia="ko-KR"/>
+              </w:rPr>
+            </w:pPr>
+            <w:r>
+              <w:rPr>
+                <w:rFonts w:hint="eastAsia"/>
+                <w:b/>
+                <w:bCs/>
+                <w:sz w:val="22"/>
+                <w:szCs w:val="22"/>
+                <w:lang w:eastAsia="ko-KR"/>
+              </w:rPr>
+              <w:t>S</w:t>
+            </w:r>
+            <w:r>
+              <w:rPr>
+                <w:b/>
+                <w:bCs/>
+                <w:sz w:val="22"/>
+                <w:szCs w:val="22"/>
+                <w:lang w:eastAsia="ko-KR"/>
+              </w:rPr>
+              <w:t>ystem Response</w:t>
+            </w:r>
+          </w:p>
+        </w:tc>
+      </w:tr>
+      <w:tr>
+        <w:trPr>
+          <w:trHeight w:val="405"/>
+        </w:trPr>
+        <w:tc>
+          <w:tcPr>
+            <w:tcW w:w="4315" w:type="dxa"/>
+          </w:tcPr>
+          <w:p>
+            <w:pPr>
+              <w:rPr>
+                <w:rFonts w:hint="eastAsia"/>
+                <w:lang w:eastAsia="ko-KR"/>
+              </w:rPr>
+            </w:pPr>
+            <w:r>
+              <w:rPr>
+                <w:rFonts w:hint="eastAsia"/>
+                <w:lang w:eastAsia="ko-KR"/>
+              </w:rPr>
+              <w:t xml:space="preserve">1. </w:t>
+            </w:r>
+            <w:r>
+              <w:rPr>
+                <w:lang w:eastAsia="ko-KR"/>
+              </w:rPr>
+              <w:t>actor</w:t>
+            </w:r>
+            <w:r>
+              <w:rPr>
+                <w:rFonts w:hint="eastAsia"/>
+                <w:lang w:eastAsia="ko-KR"/>
+              </w:rPr>
+              <w:t>가</w:t>
+            </w:r>
+            <w:r>
+              <w:rPr>
+                <w:rFonts w:hint="eastAsia"/>
+                <w:lang w:eastAsia="ko-KR"/>
+              </w:rPr>
+              <w:t xml:space="preserve"> </w:t>
+            </w:r>
+            <w:r>
+              <w:rPr>
+                <w:rFonts w:hint="eastAsia"/>
+                <w:lang w:eastAsia="ko-KR"/>
+              </w:rPr>
+              <w:t>로그아웃</w:t>
+            </w:r>
+            <w:r>
+              <w:rPr>
+                <w:rFonts w:hint="eastAsia"/>
+                <w:lang w:eastAsia="ko-KR"/>
+              </w:rPr>
+              <w:t xml:space="preserve"> </w:t>
+            </w:r>
+            <w:r>
+              <w:rPr>
+                <w:rFonts w:hint="eastAsia"/>
+                <w:lang w:eastAsia="ko-KR"/>
+              </w:rPr>
+              <w:t>버튼을</w:t>
+            </w:r>
+            <w:r>
+              <w:rPr>
+                <w:rFonts w:hint="eastAsia"/>
+                <w:lang w:eastAsia="ko-KR"/>
+              </w:rPr>
+              <w:t xml:space="preserve"> </w:t>
+            </w:r>
+            <w:r>
+              <w:rPr>
+                <w:rFonts w:hint="eastAsia"/>
+                <w:lang w:eastAsia="ko-KR"/>
+              </w:rPr>
+              <w:t>누른다</w:t>
+            </w:r>
+            <w:r>
+              <w:rPr>
+                <w:rFonts w:hint="eastAsia"/>
+                <w:lang w:eastAsia="ko-KR"/>
+              </w:rPr>
+              <w:t>.</w:t>
+            </w:r>
+          </w:p>
+        </w:tc>
+        <w:tc>
+          <w:tcPr>
+            <w:tcW w:w="4315" w:type="dxa"/>
+          </w:tcPr>
+          <w:p>
+            <w:pPr>
+              <w:rPr>
+                <w:lang w:eastAsia="ko-KR"/>
+              </w:rPr>
+            </w:pPr>
+            <w:r>
+              <w:rPr>
+                <w:rFonts w:hint="eastAsia"/>
+                <w:lang w:eastAsia="ko-KR"/>
+              </w:rPr>
+              <w:t>2</w:t>
+            </w:r>
+            <w:r>
+              <w:rPr>
+                <w:lang w:eastAsia="ko-KR"/>
+              </w:rPr>
+              <w:t xml:space="preserve">. </w:t>
+            </w:r>
+            <w:r>
+              <w:rPr>
+                <w:rFonts w:hint="eastAsia"/>
+                <w:lang w:eastAsia="ko-KR"/>
+              </w:rPr>
+              <w:t>로그아웃</w:t>
+            </w:r>
+            <w:r>
+              <w:rPr>
+                <w:rFonts w:hint="eastAsia"/>
+                <w:lang w:eastAsia="ko-KR"/>
+              </w:rPr>
+              <w:t xml:space="preserve"> </w:t>
+            </w:r>
+            <w:r>
+              <w:rPr>
+                <w:rFonts w:hint="eastAsia"/>
+                <w:lang w:eastAsia="ko-KR"/>
+              </w:rPr>
+              <w:t>된</w:t>
+            </w:r>
+            <w:r>
+              <w:rPr>
+                <w:rFonts w:hint="eastAsia"/>
+                <w:lang w:eastAsia="ko-KR"/>
+              </w:rPr>
+              <w:t xml:space="preserve"> </w:t>
+            </w:r>
+            <w:r>
+              <w:rPr>
+                <w:rFonts w:hint="eastAsia"/>
+                <w:lang w:eastAsia="ko-KR"/>
+              </w:rPr>
+              <w:t>메인</w:t>
+            </w:r>
+            <w:r>
+              <w:rPr>
+                <w:rFonts w:hint="eastAsia"/>
+                <w:lang w:eastAsia="ko-KR"/>
+              </w:rPr>
+              <w:t xml:space="preserve"> </w:t>
+            </w:r>
+            <w:r>
+              <w:rPr>
+                <w:rFonts w:hint="eastAsia"/>
+                <w:lang w:eastAsia="ko-KR"/>
+              </w:rPr>
+              <w:t>화면을</w:t>
+            </w:r>
+            <w:r>
+              <w:rPr>
+                <w:rFonts w:hint="eastAsia"/>
+                <w:lang w:eastAsia="ko-KR"/>
+              </w:rPr>
+              <w:t xml:space="preserve"> </w:t>
+            </w:r>
+            <w:r>
+              <w:rPr>
+                <w:rFonts w:hint="eastAsia"/>
+                <w:lang w:eastAsia="ko-KR"/>
+              </w:rPr>
+              <w:t>보여준다</w:t>
+            </w:r>
+            <w:r>
+              <w:rPr>
+                <w:rFonts w:hint="eastAsia"/>
+                <w:lang w:eastAsia="ko-KR"/>
+              </w:rPr>
+              <w:t>.</w:t>
+            </w:r>
+          </w:p>
+        </w:tc>
+      </w:tr>
+    </w:tbl>
+    <w:p>
+      <w:pPr>
+        <w:rPr>
+          <w:rFonts w:hint="eastAsia"/>
+          <w:lang w:eastAsia="ko-KR"/>
+        </w:rPr>
+      </w:pPr>
+    </w:p>
+    <w:p>
+      <w:pPr>
+        <w:pStyle w:val="a3"/>
+        <w:numPr>
+          <w:ilvl w:val="0"/>
+          <w:numId w:val="3"/>
+        </w:numPr>
+        <w:ind w:leftChars="0"/>
+        <w:rPr>
+          <w:rFonts w:hint="eastAsia"/>
+          <w:lang w:eastAsia="ko-KR"/>
+        </w:rPr>
+      </w:pPr>
+      <w:r>
+        <w:rPr>
+          <w:rFonts w:hint="eastAsia"/>
+          <w:lang w:eastAsia="ko-KR"/>
+        </w:rPr>
+        <w:t>판매</w:t>
+      </w:r>
+      <w:r>
+        <w:rPr>
+          <w:rFonts w:hint="eastAsia"/>
+          <w:lang w:eastAsia="ko-KR"/>
+        </w:rPr>
+        <w:t xml:space="preserve"> </w:t>
+      </w:r>
+      <w:r>
+        <w:rPr>
+          <w:rFonts w:hint="eastAsia"/>
+          <w:lang w:eastAsia="ko-KR"/>
+        </w:rPr>
+        <w:t>의류</w:t>
+      </w:r>
+      <w:r>
+        <w:rPr>
+          <w:rFonts w:hint="eastAsia"/>
+          <w:lang w:eastAsia="ko-KR"/>
+        </w:rPr>
+        <w:t xml:space="preserve"> </w:t>
+      </w:r>
+      <w:r>
+        <w:rPr>
+          <w:rFonts w:hint="eastAsia"/>
+          <w:lang w:eastAsia="ko-KR"/>
+        </w:rPr>
+        <w:t>등록</w:t>
+      </w:r>
+    </w:p>
+    <w:tbl>
+      <w:tblPr>
+        <w:tblStyle w:val="a4"/>
+        <w:tblW w:w="8630" w:type="dxa"/>
+        <w:tblInd w:w="400" w:type="dxa"/>
+        <w:tblLook w:val="04A0" w:firstRow="1" w:lastRow="0" w:firstColumn="1" w:lastColumn="0" w:noHBand="0" w:noVBand="1"/>
+      </w:tblPr>
+      <w:tblGrid>
+        <w:gridCol w:w="4315"/>
+        <w:gridCol w:w="4315"/>
+      </w:tblGrid>
+      <w:tr>
+        <w:trPr>
+          <w:trHeight w:val="401"/>
+        </w:trPr>
+        <w:tc>
+          <w:tcPr>
+            <w:tcW w:w="4315" w:type="dxa"/>
+          </w:tcPr>
+          <w:p>
+            <w:pPr>
+              <w:rPr>
+                <w:b/>
+                <w:bCs/>
+                <w:sz w:val="22"/>
+                <w:szCs w:val="22"/>
+                <w:lang w:eastAsia="ko-KR"/>
+              </w:rPr>
+            </w:pPr>
+            <w:r>
+              <w:rPr>
+                <w:b/>
+                <w:bCs/>
+                <w:sz w:val="22"/>
+                <w:szCs w:val="22"/>
+                <w:lang w:eastAsia="ko-KR"/>
+              </w:rPr>
+              <w:t>Actor Action</w:t>
+            </w:r>
+          </w:p>
+        </w:tc>
+        <w:tc>
+          <w:tcPr>
+            <w:tcW w:w="4315" w:type="dxa"/>
+          </w:tcPr>
+          <w:p>
+            <w:pPr>
+              <w:rPr>
+                <w:b/>
+                <w:bCs/>
+                <w:sz w:val="22"/>
+                <w:szCs w:val="22"/>
+                <w:lang w:eastAsia="ko-KR"/>
+              </w:rPr>
+            </w:pPr>
+            <w:r>
+              <w:rPr>
+                <w:rFonts w:hint="eastAsia"/>
+                <w:b/>
+                <w:bCs/>
+                <w:sz w:val="22"/>
+                <w:szCs w:val="22"/>
+                <w:lang w:eastAsia="ko-KR"/>
+              </w:rPr>
+              <w:t>S</w:t>
+            </w:r>
+            <w:r>
+              <w:rPr>
+                <w:b/>
+                <w:bCs/>
+                <w:sz w:val="22"/>
+                <w:szCs w:val="22"/>
+                <w:lang w:eastAsia="ko-KR"/>
+              </w:rPr>
+              <w:t>ystem Response</w:t>
+            </w:r>
+          </w:p>
+        </w:tc>
+      </w:tr>
+      <w:tr>
+        <w:trPr>
           <w:trHeight w:val="704"/>
         </w:trPr>
         <w:tc>
@@ -8090,6 +9706,7 @@
           <w:p>
             <w:pPr>
               <w:rPr>
+                <w:rFonts w:hint="eastAsia"/>
                 <w:lang w:eastAsia="ko-KR"/>
               </w:rPr>
             </w:pPr>
@@ -8102,58 +9719,172 @@
             </w:r>
             <w:r>
               <w:rPr>
-                <w:lang w:eastAsia="ko-KR"/>
-              </w:rPr>
-              <w:t>actor</w:t>
-            </w:r>
-            <w:r>
-              <w:rPr>
-                <w:rFonts w:hint="eastAsia"/>
-                <w:lang w:eastAsia="ko-KR"/>
-              </w:rPr>
-              <w:t>가</w:t>
-            </w:r>
-            <w:r>
-              <w:rPr>
-                <w:rFonts w:hint="eastAsia"/>
-                <w:lang w:eastAsia="ko-KR"/>
-              </w:rPr>
-              <w:t xml:space="preserve"> </w:t>
-            </w:r>
-            <w:r>
-              <w:rPr>
-                <w:rFonts w:hint="eastAsia"/>
-                <w:lang w:eastAsia="ko-KR"/>
-              </w:rPr>
-              <w:t>아이디와</w:t>
-            </w:r>
-            <w:r>
-              <w:rPr>
-                <w:rFonts w:hint="eastAsia"/>
-                <w:lang w:eastAsia="ko-KR"/>
-              </w:rPr>
-              <w:t xml:space="preserve"> </w:t>
-            </w:r>
-            <w:r>
-              <w:rPr>
-                <w:rFonts w:hint="eastAsia"/>
-                <w:lang w:eastAsia="ko-KR"/>
-              </w:rPr>
-              <w:t>비밀번호를</w:t>
-            </w:r>
-            <w:r>
-              <w:rPr>
-                <w:rFonts w:hint="eastAsia"/>
-                <w:lang w:eastAsia="ko-KR"/>
-              </w:rPr>
-              <w:t xml:space="preserve"> </w:t>
-            </w:r>
-            <w:r>
-              <w:rPr>
-                <w:rFonts w:hint="eastAsia"/>
-                <w:lang w:eastAsia="ko-KR"/>
-              </w:rPr>
-              <w:t>각각</w:t>
+                <w:rFonts w:hint="eastAsia"/>
+                <w:lang w:eastAsia="ko-KR"/>
+              </w:rPr>
+              <w:t>등록하려는</w:t>
+            </w:r>
+            <w:r>
+              <w:rPr>
+                <w:rFonts w:hint="eastAsia"/>
+                <w:lang w:eastAsia="ko-KR"/>
+              </w:rPr>
+              <w:t xml:space="preserve"> </w:t>
+            </w:r>
+            <w:r>
+              <w:rPr>
+                <w:rFonts w:hint="eastAsia"/>
+                <w:lang w:eastAsia="ko-KR"/>
+              </w:rPr>
+              <w:t>의류의</w:t>
+            </w:r>
+            <w:r>
+              <w:rPr>
+                <w:rFonts w:hint="eastAsia"/>
+                <w:lang w:eastAsia="ko-KR"/>
+              </w:rPr>
+              <w:t xml:space="preserve"> </w:t>
+            </w:r>
+            <w:r>
+              <w:rPr>
+                <w:rFonts w:hint="eastAsia"/>
+                <w:lang w:eastAsia="ko-KR"/>
+              </w:rPr>
+              <w:t>상품명</w:t>
+            </w:r>
+            <w:r>
+              <w:rPr>
+                <w:rFonts w:hint="eastAsia"/>
+                <w:lang w:eastAsia="ko-KR"/>
+              </w:rPr>
+              <w:t>,</w:t>
+            </w:r>
+            <w:r>
+              <w:rPr>
+                <w:lang w:eastAsia="ko-KR"/>
+              </w:rPr>
+              <w:t xml:space="preserve"> </w:t>
+            </w:r>
+            <w:r>
+              <w:rPr>
+                <w:rFonts w:hint="eastAsia"/>
+                <w:lang w:eastAsia="ko-KR"/>
+              </w:rPr>
+              <w:t>제작회사명</w:t>
+            </w:r>
+            <w:r>
+              <w:rPr>
+                <w:rFonts w:hint="eastAsia"/>
+                <w:lang w:eastAsia="ko-KR"/>
+              </w:rPr>
+              <w:t>,</w:t>
+            </w:r>
+            <w:r>
+              <w:rPr>
+                <w:lang w:eastAsia="ko-KR"/>
+              </w:rPr>
+              <w:t xml:space="preserve"> </w:t>
+            </w:r>
+            <w:r>
+              <w:rPr>
+                <w:rFonts w:hint="eastAsia"/>
+                <w:lang w:eastAsia="ko-KR"/>
+              </w:rPr>
+              <w:t>가격</w:t>
+            </w:r>
+            <w:r>
+              <w:rPr>
+                <w:rFonts w:hint="eastAsia"/>
+                <w:lang w:eastAsia="ko-KR"/>
+              </w:rPr>
+              <w:t>,</w:t>
+            </w:r>
+            <w:r>
+              <w:rPr>
+                <w:lang w:eastAsia="ko-KR"/>
+              </w:rPr>
+              <w:t xml:space="preserve"> </w:t>
+            </w:r>
+            <w:r>
+              <w:rPr>
+                <w:rFonts w:hint="eastAsia"/>
+                <w:lang w:eastAsia="ko-KR"/>
+              </w:rPr>
+              <w:t>수량</w:t>
+            </w:r>
+            <w:r>
+              <w:rPr>
+                <w:rFonts w:hint="eastAsia"/>
+                <w:lang w:eastAsia="ko-KR"/>
+              </w:rPr>
+              <w:t>,</w:t>
+            </w:r>
+            <w:r>
+              <w:rPr>
+                <w:lang w:eastAsia="ko-KR"/>
+              </w:rPr>
+              <w:t xml:space="preserve"> </w:t>
+            </w:r>
+            <w:r>
+              <w:rPr>
+                <w:rFonts w:hint="eastAsia"/>
+                <w:lang w:eastAsia="ko-KR"/>
+              </w:rPr>
+              <w:t>추가상품</w:t>
+            </w:r>
+            <w:r>
+              <w:rPr>
+                <w:rFonts w:hint="eastAsia"/>
+                <w:lang w:eastAsia="ko-KR"/>
+              </w:rPr>
+              <w:t>,</w:t>
+            </w:r>
+            <w:r>
+              <w:rPr>
+                <w:lang w:eastAsia="ko-KR"/>
+              </w:rPr>
+              <w:t xml:space="preserve"> </w:t>
+            </w:r>
+            <w:r>
+              <w:rPr>
+                <w:rFonts w:hint="eastAsia"/>
+                <w:lang w:eastAsia="ko-KR"/>
+              </w:rPr>
+              <w:t>추가상품</w:t>
+            </w:r>
+            <w:r>
+              <w:rPr>
+                <w:rFonts w:hint="eastAsia"/>
+                <w:lang w:eastAsia="ko-KR"/>
+              </w:rPr>
+              <w:t xml:space="preserve"> </w:t>
+            </w:r>
+            <w:r>
+              <w:rPr>
+                <w:rFonts w:hint="eastAsia"/>
+                <w:lang w:eastAsia="ko-KR"/>
+              </w:rPr>
+              <w:t>가격</w:t>
+            </w:r>
+            <w:r>
+              <w:rPr>
+                <w:rFonts w:hint="eastAsia"/>
+                <w:lang w:eastAsia="ko-KR"/>
+              </w:rPr>
+              <w:t>,</w:t>
+            </w:r>
+            <w:r>
+              <w:rPr>
+                <w:lang w:eastAsia="ko-KR"/>
+              </w:rPr>
+              <w:t xml:space="preserve"> </w:t>
+            </w:r>
+            <w:r>
+              <w:rPr>
+                <w:rFonts w:hint="eastAsia"/>
+                <w:lang w:eastAsia="ko-KR"/>
+              </w:rPr>
+              <w:t>판매종료일을</w:t>
             </w:r>
             <w:r>
               <w:rPr>
@@ -8185,6 +9916,7 @@
           <w:p>
             <w:pPr>
               <w:rPr>
+                <w:rFonts w:hint="eastAsia"/>
                 <w:lang w:eastAsia="ko-KR"/>
               </w:rPr>
             </w:pPr>
@@ -8206,35 +9938,35 @@
                 <w:rFonts w:hint="eastAsia"/>
                 <w:lang w:eastAsia="ko-KR"/>
               </w:rPr>
-              <w:t>로그인이</w:t>
-            </w:r>
-            <w:r>
-              <w:rPr>
-                <w:rFonts w:hint="eastAsia"/>
-                <w:lang w:eastAsia="ko-KR"/>
-              </w:rPr>
-              <w:t xml:space="preserve"> </w:t>
-            </w:r>
-            <w:r>
-              <w:rPr>
-                <w:rFonts w:hint="eastAsia"/>
-                <w:lang w:eastAsia="ko-KR"/>
-              </w:rPr>
-              <w:t>완료된</w:t>
-            </w:r>
-            <w:r>
-              <w:rPr>
-                <w:rFonts w:hint="eastAsia"/>
-                <w:lang w:eastAsia="ko-KR"/>
-              </w:rPr>
-              <w:t xml:space="preserve"> </w:t>
-            </w:r>
-            <w:r>
-              <w:rPr>
-                <w:rFonts w:hint="eastAsia"/>
-                <w:lang w:eastAsia="ko-KR"/>
-              </w:rPr>
-              <w:t>메인</w:t>
+              <w:t>상품</w:t>
+            </w:r>
+            <w:r>
+              <w:rPr>
+                <w:rFonts w:hint="eastAsia"/>
+                <w:lang w:eastAsia="ko-KR"/>
+              </w:rPr>
+              <w:t xml:space="preserve"> </w:t>
+            </w:r>
+            <w:r>
+              <w:rPr>
+                <w:rFonts w:hint="eastAsia"/>
+                <w:lang w:eastAsia="ko-KR"/>
+              </w:rPr>
+              <w:t>등록</w:t>
+            </w:r>
+            <w:r>
+              <w:rPr>
+                <w:rFonts w:hint="eastAsia"/>
+                <w:lang w:eastAsia="ko-KR"/>
+              </w:rPr>
+              <w:t xml:space="preserve"> </w:t>
+            </w:r>
+            <w:r>
+              <w:rPr>
+                <w:rFonts w:hint="eastAsia"/>
+                <w:lang w:eastAsia="ko-KR"/>
+              </w:rPr>
+              <w:t>완료</w:t>
             </w:r>
             <w:r>
               <w:rPr>
@@ -8277,8 +10009,1056 @@
     </w:tbl>
     <w:p>
       <w:pPr>
-        <w:ind w:left="400"/>
         <w:rPr>
+          <w:rFonts w:hint="eastAsia"/>
+          <w:lang w:eastAsia="ko-KR"/>
+        </w:rPr>
+      </w:pPr>
+    </w:p>
+    <w:p>
+      <w:pPr>
+        <w:pStyle w:val="a3"/>
+        <w:numPr>
+          <w:ilvl w:val="0"/>
+          <w:numId w:val="3"/>
+        </w:numPr>
+        <w:ind w:leftChars="0"/>
+        <w:rPr>
+          <w:rFonts w:hint="eastAsia"/>
+          <w:lang w:eastAsia="ko-KR"/>
+        </w:rPr>
+      </w:pPr>
+      <w:r>
+        <w:rPr>
+          <w:rFonts w:hint="eastAsia"/>
+          <w:lang w:eastAsia="ko-KR"/>
+        </w:rPr>
+        <w:t>판매</w:t>
+      </w:r>
+      <w:r>
+        <w:rPr>
+          <w:rFonts w:hint="eastAsia"/>
+          <w:lang w:eastAsia="ko-KR"/>
+        </w:rPr>
+        <w:t xml:space="preserve"> </w:t>
+      </w:r>
+      <w:r>
+        <w:rPr>
+          <w:rFonts w:hint="eastAsia"/>
+          <w:lang w:eastAsia="ko-KR"/>
+        </w:rPr>
+        <w:t>의류</w:t>
+      </w:r>
+      <w:r>
+        <w:rPr>
+          <w:rFonts w:hint="eastAsia"/>
+          <w:lang w:eastAsia="ko-KR"/>
+        </w:rPr>
+        <w:t xml:space="preserve"> </w:t>
+      </w:r>
+      <w:r>
+        <w:rPr>
+          <w:rFonts w:hint="eastAsia"/>
+          <w:lang w:eastAsia="ko-KR"/>
+        </w:rPr>
+        <w:t>조회</w:t>
+      </w:r>
+    </w:p>
+    <w:tbl>
+      <w:tblPr>
+        <w:tblStyle w:val="a4"/>
+        <w:tblW w:w="8630" w:type="dxa"/>
+        <w:tblInd w:w="400" w:type="dxa"/>
+        <w:tblLook w:val="04A0" w:firstRow="1" w:lastRow="0" w:firstColumn="1" w:lastColumn="0" w:noHBand="0" w:noVBand="1"/>
+      </w:tblPr>
+      <w:tblGrid>
+        <w:gridCol w:w="4315"/>
+        <w:gridCol w:w="4315"/>
+      </w:tblGrid>
+      <w:tr>
+        <w:trPr>
+          <w:trHeight w:val="401"/>
+        </w:trPr>
+        <w:tc>
+          <w:tcPr>
+            <w:tcW w:w="4315" w:type="dxa"/>
+          </w:tcPr>
+          <w:p>
+            <w:pPr>
+              <w:rPr>
+                <w:b/>
+                <w:bCs/>
+                <w:sz w:val="22"/>
+                <w:szCs w:val="22"/>
+                <w:lang w:eastAsia="ko-KR"/>
+              </w:rPr>
+            </w:pPr>
+            <w:r>
+              <w:rPr>
+                <w:b/>
+                <w:bCs/>
+                <w:sz w:val="22"/>
+                <w:szCs w:val="22"/>
+                <w:lang w:eastAsia="ko-KR"/>
+              </w:rPr>
+              <w:t>Actor Action</w:t>
+            </w:r>
+          </w:p>
+        </w:tc>
+        <w:tc>
+          <w:tcPr>
+            <w:tcW w:w="4315" w:type="dxa"/>
+          </w:tcPr>
+          <w:p>
+            <w:pPr>
+              <w:rPr>
+                <w:b/>
+                <w:bCs/>
+                <w:sz w:val="22"/>
+                <w:szCs w:val="22"/>
+                <w:lang w:eastAsia="ko-KR"/>
+              </w:rPr>
+            </w:pPr>
+            <w:r>
+              <w:rPr>
+                <w:rFonts w:hint="eastAsia"/>
+                <w:b/>
+                <w:bCs/>
+                <w:sz w:val="22"/>
+                <w:szCs w:val="22"/>
+                <w:lang w:eastAsia="ko-KR"/>
+              </w:rPr>
+              <w:t>S</w:t>
+            </w:r>
+            <w:r>
+              <w:rPr>
+                <w:b/>
+                <w:bCs/>
+                <w:sz w:val="22"/>
+                <w:szCs w:val="22"/>
+                <w:lang w:eastAsia="ko-KR"/>
+              </w:rPr>
+              <w:t>ystem Response</w:t>
+            </w:r>
+          </w:p>
+        </w:tc>
+      </w:tr>
+      <w:tr>
+        <w:trPr>
+          <w:trHeight w:val="405"/>
+        </w:trPr>
+        <w:tc>
+          <w:tcPr>
+            <w:tcW w:w="4315" w:type="dxa"/>
+          </w:tcPr>
+          <w:p>
+            <w:pPr>
+              <w:rPr>
+                <w:lang w:eastAsia="ko-KR"/>
+              </w:rPr>
+            </w:pPr>
+            <w:r>
+              <w:rPr>
+                <w:rFonts w:hint="eastAsia"/>
+                <w:lang w:eastAsia="ko-KR"/>
+              </w:rPr>
+              <w:t xml:space="preserve">1. </w:t>
+            </w:r>
+            <w:r>
+              <w:rPr>
+                <w:lang w:eastAsia="ko-KR"/>
+              </w:rPr>
+              <w:t>None</w:t>
+            </w:r>
+          </w:p>
+        </w:tc>
+        <w:tc>
+          <w:tcPr>
+            <w:tcW w:w="4315" w:type="dxa"/>
+          </w:tcPr>
+          <w:p>
+            <w:pPr>
+              <w:rPr>
+                <w:rFonts w:hint="eastAsia"/>
+                <w:lang w:eastAsia="ko-KR"/>
+              </w:rPr>
+            </w:pPr>
+            <w:r>
+              <w:rPr>
+                <w:lang w:eastAsia="ko-KR"/>
+              </w:rPr>
+              <w:t>2.</w:t>
+            </w:r>
+            <w:r>
+              <w:rPr>
+                <w:rFonts w:hint="eastAsia"/>
+                <w:lang w:eastAsia="ko-KR"/>
+              </w:rPr>
+              <w:t xml:space="preserve"> </w:t>
+            </w:r>
+            <w:r>
+              <w:rPr>
+                <w:rFonts w:hint="eastAsia"/>
+                <w:lang w:eastAsia="ko-KR"/>
+              </w:rPr>
+              <w:t>의류</w:t>
+            </w:r>
+            <w:r>
+              <w:rPr>
+                <w:rFonts w:hint="eastAsia"/>
+                <w:lang w:eastAsia="ko-KR"/>
+              </w:rPr>
+              <w:t xml:space="preserve"> </w:t>
+            </w:r>
+            <w:r>
+              <w:rPr>
+                <w:rFonts w:hint="eastAsia"/>
+                <w:lang w:eastAsia="ko-KR"/>
+              </w:rPr>
+              <w:t>상품</w:t>
+            </w:r>
+            <w:r>
+              <w:rPr>
+                <w:rFonts w:hint="eastAsia"/>
+                <w:lang w:eastAsia="ko-KR"/>
+              </w:rPr>
+              <w:t xml:space="preserve"> </w:t>
+            </w:r>
+            <w:r>
+              <w:rPr>
+                <w:rFonts w:hint="eastAsia"/>
+                <w:lang w:eastAsia="ko-KR"/>
+              </w:rPr>
+              <w:t>리스트를</w:t>
+            </w:r>
+            <w:r>
+              <w:rPr>
+                <w:rFonts w:hint="eastAsia"/>
+                <w:lang w:eastAsia="ko-KR"/>
+              </w:rPr>
+              <w:t xml:space="preserve"> </w:t>
+            </w:r>
+            <w:r>
+              <w:rPr>
+                <w:rFonts w:hint="eastAsia"/>
+                <w:lang w:eastAsia="ko-KR"/>
+              </w:rPr>
+              <w:t>출력한</w:t>
+            </w:r>
+            <w:r>
+              <w:rPr>
+                <w:rFonts w:hint="eastAsia"/>
+                <w:lang w:eastAsia="ko-KR"/>
+              </w:rPr>
+              <w:t>다</w:t>
+            </w:r>
+            <w:r>
+              <w:rPr>
+                <w:rFonts w:hint="eastAsia"/>
+                <w:lang w:eastAsia="ko-KR"/>
+              </w:rPr>
+              <w:t>.</w:t>
+            </w:r>
+          </w:p>
+        </w:tc>
+      </w:tr>
+    </w:tbl>
+    <w:p>
+      <w:pPr>
+        <w:rPr>
+          <w:rFonts w:hint="eastAsia"/>
+          <w:lang w:eastAsia="ko-KR"/>
+        </w:rPr>
+      </w:pPr>
+    </w:p>
+    <w:p>
+      <w:pPr>
+        <w:pStyle w:val="a3"/>
+        <w:numPr>
+          <w:ilvl w:val="0"/>
+          <w:numId w:val="3"/>
+        </w:numPr>
+        <w:ind w:leftChars="0"/>
+        <w:rPr>
+          <w:rFonts w:hint="eastAsia"/>
+          <w:lang w:eastAsia="ko-KR"/>
+        </w:rPr>
+      </w:pPr>
+      <w:r>
+        <w:rPr>
+          <w:rFonts w:hint="eastAsia"/>
+          <w:lang w:eastAsia="ko-KR"/>
+        </w:rPr>
+        <w:t>판매</w:t>
+      </w:r>
+      <w:r>
+        <w:rPr>
+          <w:rFonts w:hint="eastAsia"/>
+          <w:lang w:eastAsia="ko-KR"/>
+        </w:rPr>
+        <w:t xml:space="preserve"> </w:t>
+      </w:r>
+      <w:r>
+        <w:rPr>
+          <w:rFonts w:hint="eastAsia"/>
+          <w:lang w:eastAsia="ko-KR"/>
+        </w:rPr>
+        <w:t>의류</w:t>
+      </w:r>
+      <w:r>
+        <w:rPr>
+          <w:rFonts w:hint="eastAsia"/>
+          <w:lang w:eastAsia="ko-KR"/>
+        </w:rPr>
+        <w:t xml:space="preserve"> </w:t>
+      </w:r>
+      <w:r>
+        <w:rPr>
+          <w:rFonts w:hint="eastAsia"/>
+          <w:lang w:eastAsia="ko-KR"/>
+        </w:rPr>
+        <w:t>수정</w:t>
+      </w:r>
+    </w:p>
+    <w:tbl>
+      <w:tblPr>
+        <w:tblStyle w:val="a4"/>
+        <w:tblW w:w="8630" w:type="dxa"/>
+        <w:tblInd w:w="400" w:type="dxa"/>
+        <w:tblLook w:val="04A0" w:firstRow="1" w:lastRow="0" w:firstColumn="1" w:lastColumn="0" w:noHBand="0" w:noVBand="1"/>
+      </w:tblPr>
+      <w:tblGrid>
+        <w:gridCol w:w="4315"/>
+        <w:gridCol w:w="4315"/>
+      </w:tblGrid>
+      <w:tr>
+        <w:trPr>
+          <w:trHeight w:val="401"/>
+        </w:trPr>
+        <w:tc>
+          <w:tcPr>
+            <w:tcW w:w="4315" w:type="dxa"/>
+          </w:tcPr>
+          <w:p>
+            <w:pPr>
+              <w:rPr>
+                <w:b/>
+                <w:bCs/>
+                <w:sz w:val="22"/>
+                <w:szCs w:val="22"/>
+                <w:lang w:eastAsia="ko-KR"/>
+              </w:rPr>
+            </w:pPr>
+            <w:r>
+              <w:rPr>
+                <w:b/>
+                <w:bCs/>
+                <w:sz w:val="22"/>
+                <w:szCs w:val="22"/>
+                <w:lang w:eastAsia="ko-KR"/>
+              </w:rPr>
+              <w:t>Actor Action</w:t>
+            </w:r>
+          </w:p>
+        </w:tc>
+        <w:tc>
+          <w:tcPr>
+            <w:tcW w:w="4315" w:type="dxa"/>
+          </w:tcPr>
+          <w:p>
+            <w:pPr>
+              <w:rPr>
+                <w:b/>
+                <w:bCs/>
+                <w:sz w:val="22"/>
+                <w:szCs w:val="22"/>
+                <w:lang w:eastAsia="ko-KR"/>
+              </w:rPr>
+            </w:pPr>
+            <w:r>
+              <w:rPr>
+                <w:rFonts w:hint="eastAsia"/>
+                <w:b/>
+                <w:bCs/>
+                <w:sz w:val="22"/>
+                <w:szCs w:val="22"/>
+                <w:lang w:eastAsia="ko-KR"/>
+              </w:rPr>
+              <w:t>S</w:t>
+            </w:r>
+            <w:r>
+              <w:rPr>
+                <w:b/>
+                <w:bCs/>
+                <w:sz w:val="22"/>
+                <w:szCs w:val="22"/>
+                <w:lang w:eastAsia="ko-KR"/>
+              </w:rPr>
+              <w:t>ystem Response</w:t>
+            </w:r>
+          </w:p>
+        </w:tc>
+      </w:tr>
+      <w:tr>
+        <w:trPr>
+          <w:trHeight w:val="383"/>
+        </w:trPr>
+        <w:tc>
+          <w:tcPr>
+            <w:tcW w:w="4315" w:type="dxa"/>
+          </w:tcPr>
+          <w:p>
+            <w:pPr>
+              <w:rPr>
+                <w:rFonts w:hint="eastAsia"/>
+                <w:lang w:eastAsia="ko-KR"/>
+              </w:rPr>
+            </w:pPr>
+            <w:r>
+              <w:rPr>
+                <w:rFonts w:hint="eastAsia"/>
+                <w:lang w:eastAsia="ko-KR"/>
+              </w:rPr>
+              <w:t xml:space="preserve">1. </w:t>
+            </w:r>
+            <w:r>
+              <w:rPr>
+                <w:rFonts w:hint="eastAsia"/>
+                <w:lang w:eastAsia="ko-KR"/>
+              </w:rPr>
+              <w:t>수정을</w:t>
+            </w:r>
+            <w:r>
+              <w:rPr>
+                <w:rFonts w:hint="eastAsia"/>
+                <w:lang w:eastAsia="ko-KR"/>
+              </w:rPr>
+              <w:t xml:space="preserve"> </w:t>
+            </w:r>
+            <w:r>
+              <w:rPr>
+                <w:rFonts w:hint="eastAsia"/>
+                <w:lang w:eastAsia="ko-KR"/>
+              </w:rPr>
+              <w:t>원하는</w:t>
+            </w:r>
+            <w:r>
+              <w:rPr>
+                <w:rFonts w:hint="eastAsia"/>
+                <w:lang w:eastAsia="ko-KR"/>
+              </w:rPr>
+              <w:t xml:space="preserve"> </w:t>
+            </w:r>
+            <w:r>
+              <w:rPr>
+                <w:rFonts w:hint="eastAsia"/>
+                <w:lang w:eastAsia="ko-KR"/>
+              </w:rPr>
+              <w:t>상품을</w:t>
+            </w:r>
+            <w:r>
+              <w:rPr>
+                <w:rFonts w:hint="eastAsia"/>
+                <w:lang w:eastAsia="ko-KR"/>
+              </w:rPr>
+              <w:t xml:space="preserve"> </w:t>
+            </w:r>
+            <w:r>
+              <w:rPr>
+                <w:rFonts w:hint="eastAsia"/>
+                <w:lang w:eastAsia="ko-KR"/>
+              </w:rPr>
+              <w:t>선택한다</w:t>
+            </w:r>
+            <w:r>
+              <w:rPr>
+                <w:rFonts w:hint="eastAsia"/>
+                <w:lang w:eastAsia="ko-KR"/>
+              </w:rPr>
+              <w:t>.</w:t>
+            </w:r>
+          </w:p>
+        </w:tc>
+        <w:tc>
+          <w:tcPr>
+            <w:tcW w:w="4315" w:type="dxa"/>
+          </w:tcPr>
+          <w:p>
+            <w:pPr>
+              <w:rPr>
+                <w:rFonts w:hint="eastAsia"/>
+                <w:lang w:eastAsia="ko-KR"/>
+              </w:rPr>
+            </w:pPr>
+            <w:r>
+              <w:rPr>
+                <w:rFonts w:hint="eastAsia"/>
+                <w:lang w:eastAsia="ko-KR"/>
+              </w:rPr>
+              <w:t>2</w:t>
+            </w:r>
+            <w:r>
+              <w:rPr>
+                <w:lang w:eastAsia="ko-KR"/>
+              </w:rPr>
+              <w:t xml:space="preserve">. </w:t>
+            </w:r>
+            <w:r>
+              <w:rPr>
+                <w:rFonts w:hint="eastAsia"/>
+                <w:lang w:eastAsia="ko-KR"/>
+              </w:rPr>
+              <w:t>해당</w:t>
+            </w:r>
+            <w:r>
+              <w:rPr>
+                <w:rFonts w:hint="eastAsia"/>
+                <w:lang w:eastAsia="ko-KR"/>
+              </w:rPr>
+              <w:t xml:space="preserve"> </w:t>
+            </w:r>
+            <w:r>
+              <w:rPr>
+                <w:rFonts w:hint="eastAsia"/>
+                <w:lang w:eastAsia="ko-KR"/>
+              </w:rPr>
+              <w:t>상품의</w:t>
+            </w:r>
+            <w:r>
+              <w:rPr>
+                <w:rFonts w:hint="eastAsia"/>
+                <w:lang w:eastAsia="ko-KR"/>
+              </w:rPr>
+              <w:t xml:space="preserve"> </w:t>
+            </w:r>
+            <w:r>
+              <w:rPr>
+                <w:rFonts w:hint="eastAsia"/>
+                <w:lang w:eastAsia="ko-KR"/>
+              </w:rPr>
+              <w:t>수정페이지를</w:t>
+            </w:r>
+            <w:r>
+              <w:rPr>
+                <w:rFonts w:hint="eastAsia"/>
+                <w:lang w:eastAsia="ko-KR"/>
+              </w:rPr>
+              <w:t xml:space="preserve"> </w:t>
+            </w:r>
+            <w:r>
+              <w:rPr>
+                <w:rFonts w:hint="eastAsia"/>
+                <w:lang w:eastAsia="ko-KR"/>
+              </w:rPr>
+              <w:t>띄운다</w:t>
+            </w:r>
+            <w:r>
+              <w:rPr>
+                <w:rFonts w:hint="eastAsia"/>
+                <w:lang w:eastAsia="ko-KR"/>
+              </w:rPr>
+              <w:t>.</w:t>
+            </w:r>
+          </w:p>
+        </w:tc>
+      </w:tr>
+      <w:tr>
+        <w:trPr>
+          <w:trHeight w:val="469"/>
+        </w:trPr>
+        <w:tc>
+          <w:tcPr>
+            <w:tcW w:w="4315" w:type="dxa"/>
+          </w:tcPr>
+          <w:p>
+            <w:pPr>
+              <w:rPr>
+                <w:rFonts w:hint="eastAsia"/>
+                <w:lang w:eastAsia="ko-KR"/>
+              </w:rPr>
+            </w:pPr>
+            <w:r>
+              <w:rPr>
+                <w:rFonts w:hint="eastAsia"/>
+                <w:lang w:eastAsia="ko-KR"/>
+              </w:rPr>
+              <w:t>3</w:t>
+            </w:r>
+            <w:r>
+              <w:rPr>
+                <w:lang w:eastAsia="ko-KR"/>
+              </w:rPr>
+              <w:t xml:space="preserve">. </w:t>
+            </w:r>
+            <w:r>
+              <w:rPr>
+                <w:rFonts w:hint="eastAsia"/>
+                <w:lang w:eastAsia="ko-KR"/>
+              </w:rPr>
+              <w:t>수정항목을</w:t>
+            </w:r>
+            <w:r>
+              <w:rPr>
+                <w:rFonts w:hint="eastAsia"/>
+                <w:lang w:eastAsia="ko-KR"/>
+              </w:rPr>
+              <w:t xml:space="preserve"> </w:t>
+            </w:r>
+            <w:r>
+              <w:rPr>
+                <w:rFonts w:hint="eastAsia"/>
+                <w:lang w:eastAsia="ko-KR"/>
+              </w:rPr>
+              <w:t>입력한다</w:t>
+            </w:r>
+            <w:r>
+              <w:rPr>
+                <w:rFonts w:hint="eastAsia"/>
+                <w:lang w:eastAsia="ko-KR"/>
+              </w:rPr>
+              <w:t>.</w:t>
+            </w:r>
+          </w:p>
+        </w:tc>
+        <w:tc>
+          <w:tcPr>
+            <w:tcW w:w="4315" w:type="dxa"/>
+          </w:tcPr>
+          <w:p>
+            <w:pPr>
+              <w:rPr>
+                <w:rFonts w:hint="eastAsia"/>
+                <w:lang w:eastAsia="ko-KR"/>
+              </w:rPr>
+            </w:pPr>
+            <w:r>
+              <w:rPr>
+                <w:rFonts w:hint="eastAsia"/>
+                <w:lang w:eastAsia="ko-KR"/>
+              </w:rPr>
+              <w:t>4</w:t>
+            </w:r>
+            <w:r>
+              <w:rPr>
+                <w:lang w:eastAsia="ko-KR"/>
+              </w:rPr>
+              <w:t xml:space="preserve">. </w:t>
+            </w:r>
+            <w:r>
+              <w:rPr>
+                <w:rFonts w:hint="eastAsia"/>
+                <w:lang w:eastAsia="ko-KR"/>
+              </w:rPr>
+              <w:t>수정</w:t>
+            </w:r>
+            <w:r>
+              <w:rPr>
+                <w:rFonts w:hint="eastAsia"/>
+                <w:lang w:eastAsia="ko-KR"/>
+              </w:rPr>
+              <w:t xml:space="preserve"> </w:t>
+            </w:r>
+            <w:r>
+              <w:rPr>
+                <w:rFonts w:hint="eastAsia"/>
+                <w:lang w:eastAsia="ko-KR"/>
+              </w:rPr>
+              <w:t>완료된</w:t>
+            </w:r>
+            <w:r>
+              <w:rPr>
+                <w:rFonts w:hint="eastAsia"/>
+                <w:lang w:eastAsia="ko-KR"/>
+              </w:rPr>
+              <w:t xml:space="preserve"> </w:t>
+            </w:r>
+            <w:r>
+              <w:rPr>
+                <w:rFonts w:hint="eastAsia"/>
+                <w:lang w:eastAsia="ko-KR"/>
+              </w:rPr>
+              <w:t>상품</w:t>
+            </w:r>
+            <w:r>
+              <w:rPr>
+                <w:rFonts w:hint="eastAsia"/>
+                <w:lang w:eastAsia="ko-KR"/>
+              </w:rPr>
+              <w:t xml:space="preserve"> </w:t>
+            </w:r>
+            <w:r>
+              <w:rPr>
+                <w:rFonts w:hint="eastAsia"/>
+                <w:lang w:eastAsia="ko-KR"/>
+              </w:rPr>
+              <w:t>페이지를</w:t>
+            </w:r>
+            <w:r>
+              <w:rPr>
+                <w:rFonts w:hint="eastAsia"/>
+                <w:lang w:eastAsia="ko-KR"/>
+              </w:rPr>
+              <w:t xml:space="preserve"> </w:t>
+            </w:r>
+            <w:r>
+              <w:rPr>
+                <w:rFonts w:hint="eastAsia"/>
+                <w:lang w:eastAsia="ko-KR"/>
+              </w:rPr>
+              <w:t>띄운다</w:t>
+            </w:r>
+            <w:r>
+              <w:rPr>
+                <w:rFonts w:hint="eastAsia"/>
+                <w:lang w:eastAsia="ko-KR"/>
+              </w:rPr>
+              <w:t>.</w:t>
+            </w:r>
+          </w:p>
+        </w:tc>
+      </w:tr>
+    </w:tbl>
+    <w:p>
+      <w:pPr>
+        <w:rPr>
+          <w:lang w:eastAsia="ko-KR"/>
+        </w:rPr>
+      </w:pPr>
+    </w:p>
+    <w:p>
+      <w:pPr>
+        <w:pStyle w:val="a3"/>
+        <w:numPr>
+          <w:ilvl w:val="0"/>
+          <w:numId w:val="3"/>
+        </w:numPr>
+        <w:ind w:leftChars="0"/>
+        <w:rPr>
+          <w:lang w:eastAsia="ko-KR"/>
+        </w:rPr>
+      </w:pPr>
+      <w:r>
+        <w:rPr>
+          <w:rFonts w:hint="eastAsia"/>
+          <w:lang w:eastAsia="ko-KR"/>
+        </w:rPr>
+        <w:t>판매</w:t>
+      </w:r>
+      <w:r>
+        <w:rPr>
+          <w:rFonts w:hint="eastAsia"/>
+          <w:lang w:eastAsia="ko-KR"/>
+        </w:rPr>
+        <w:t xml:space="preserve"> </w:t>
+      </w:r>
+      <w:r>
+        <w:rPr>
+          <w:rFonts w:hint="eastAsia"/>
+          <w:lang w:eastAsia="ko-KR"/>
+        </w:rPr>
+        <w:t>완료</w:t>
+      </w:r>
+      <w:r>
+        <w:rPr>
+          <w:rFonts w:hint="eastAsia"/>
+          <w:lang w:eastAsia="ko-KR"/>
+        </w:rPr>
+        <w:t xml:space="preserve"> </w:t>
+      </w:r>
+      <w:r>
+        <w:rPr>
+          <w:rFonts w:hint="eastAsia"/>
+          <w:lang w:eastAsia="ko-KR"/>
+        </w:rPr>
+        <w:t>상품</w:t>
+      </w:r>
+      <w:r>
+        <w:rPr>
+          <w:rFonts w:hint="eastAsia"/>
+          <w:lang w:eastAsia="ko-KR"/>
+        </w:rPr>
+        <w:t xml:space="preserve"> </w:t>
+      </w:r>
+      <w:r>
+        <w:rPr>
+          <w:rFonts w:hint="eastAsia"/>
+          <w:lang w:eastAsia="ko-KR"/>
+        </w:rPr>
+        <w:t>내역</w:t>
+      </w:r>
+      <w:r>
+        <w:rPr>
+          <w:rFonts w:hint="eastAsia"/>
+          <w:lang w:eastAsia="ko-KR"/>
+        </w:rPr>
+        <w:t xml:space="preserve"> </w:t>
+      </w:r>
+      <w:r>
+        <w:rPr>
+          <w:rFonts w:hint="eastAsia"/>
+          <w:lang w:eastAsia="ko-KR"/>
+        </w:rPr>
+        <w:t>조회</w:t>
+      </w:r>
+    </w:p>
+    <w:tbl>
+      <w:tblPr>
+        <w:tblStyle w:val="a4"/>
+        <w:tblW w:w="8630" w:type="dxa"/>
+        <w:tblInd w:w="400" w:type="dxa"/>
+        <w:tblLook w:val="04A0" w:firstRow="1" w:lastRow="0" w:firstColumn="1" w:lastColumn="0" w:noHBand="0" w:noVBand="1"/>
+      </w:tblPr>
+      <w:tblGrid>
+        <w:gridCol w:w="4315"/>
+        <w:gridCol w:w="4315"/>
+      </w:tblGrid>
+      <w:tr>
+        <w:trPr>
+          <w:trHeight w:val="401"/>
+        </w:trPr>
+        <w:tc>
+          <w:tcPr>
+            <w:tcW w:w="4315" w:type="dxa"/>
+          </w:tcPr>
+          <w:p>
+            <w:pPr>
+              <w:rPr>
+                <w:b/>
+                <w:bCs/>
+                <w:sz w:val="22"/>
+                <w:szCs w:val="22"/>
+                <w:lang w:eastAsia="ko-KR"/>
+              </w:rPr>
+            </w:pPr>
+            <w:r>
+              <w:rPr>
+                <w:b/>
+                <w:bCs/>
+                <w:sz w:val="22"/>
+                <w:szCs w:val="22"/>
+                <w:lang w:eastAsia="ko-KR"/>
+              </w:rPr>
+              <w:t>Actor Action</w:t>
+            </w:r>
+          </w:p>
+        </w:tc>
+        <w:tc>
+          <w:tcPr>
+            <w:tcW w:w="4315" w:type="dxa"/>
+          </w:tcPr>
+          <w:p>
+            <w:pPr>
+              <w:rPr>
+                <w:b/>
+                <w:bCs/>
+                <w:sz w:val="22"/>
+                <w:szCs w:val="22"/>
+                <w:lang w:eastAsia="ko-KR"/>
+              </w:rPr>
+            </w:pPr>
+            <w:r>
+              <w:rPr>
+                <w:rFonts w:hint="eastAsia"/>
+                <w:b/>
+                <w:bCs/>
+                <w:sz w:val="22"/>
+                <w:szCs w:val="22"/>
+                <w:lang w:eastAsia="ko-KR"/>
+              </w:rPr>
+              <w:t>S</w:t>
+            </w:r>
+            <w:r>
+              <w:rPr>
+                <w:b/>
+                <w:bCs/>
+                <w:sz w:val="22"/>
+                <w:szCs w:val="22"/>
+                <w:lang w:eastAsia="ko-KR"/>
+              </w:rPr>
+              <w:t>ystem Response</w:t>
+            </w:r>
+          </w:p>
+        </w:tc>
+      </w:tr>
+      <w:tr>
+        <w:trPr>
+          <w:trHeight w:val="405"/>
+        </w:trPr>
+        <w:tc>
+          <w:tcPr>
+            <w:tcW w:w="4315" w:type="dxa"/>
+          </w:tcPr>
+          <w:p>
+            <w:pPr>
+              <w:rPr>
+                <w:lang w:eastAsia="ko-KR"/>
+              </w:rPr>
+            </w:pPr>
+            <w:r>
+              <w:rPr>
+                <w:rFonts w:hint="eastAsia"/>
+                <w:lang w:eastAsia="ko-KR"/>
+              </w:rPr>
+              <w:t xml:space="preserve">1. </w:t>
+            </w:r>
+            <w:r>
+              <w:rPr>
+                <w:lang w:eastAsia="ko-KR"/>
+              </w:rPr>
+              <w:t>None</w:t>
+            </w:r>
+          </w:p>
+        </w:tc>
+        <w:tc>
+          <w:tcPr>
+            <w:tcW w:w="4315" w:type="dxa"/>
+          </w:tcPr>
+          <w:p>
+            <w:pPr>
+              <w:rPr>
+                <w:rFonts w:hint="eastAsia"/>
+                <w:lang w:eastAsia="ko-KR"/>
+              </w:rPr>
+            </w:pPr>
+            <w:r>
+              <w:rPr>
+                <w:lang w:eastAsia="ko-KR"/>
+              </w:rPr>
+              <w:t>2.</w:t>
+            </w:r>
+            <w:r>
+              <w:rPr>
+                <w:rFonts w:hint="eastAsia"/>
+                <w:lang w:eastAsia="ko-KR"/>
+              </w:rPr>
+              <w:t xml:space="preserve"> </w:t>
+            </w:r>
+            <w:r>
+              <w:rPr>
+                <w:rFonts w:hint="eastAsia"/>
+                <w:lang w:eastAsia="ko-KR"/>
+              </w:rPr>
+              <w:t>판매종료일이</w:t>
+            </w:r>
+            <w:r>
+              <w:rPr>
+                <w:rFonts w:hint="eastAsia"/>
+                <w:lang w:eastAsia="ko-KR"/>
+              </w:rPr>
+              <w:t xml:space="preserve"> </w:t>
+            </w:r>
+            <w:r>
+              <w:rPr>
+                <w:rFonts w:hint="eastAsia"/>
+                <w:lang w:eastAsia="ko-KR"/>
+              </w:rPr>
+              <w:t>지났거나</w:t>
+            </w:r>
+            <w:r>
+              <w:rPr>
+                <w:rFonts w:hint="eastAsia"/>
+                <w:lang w:eastAsia="ko-KR"/>
+              </w:rPr>
+              <w:t xml:space="preserve"> </w:t>
+            </w:r>
+            <w:r>
+              <w:rPr>
+                <w:rFonts w:hint="eastAsia"/>
+                <w:lang w:eastAsia="ko-KR"/>
+              </w:rPr>
+              <w:t>남은</w:t>
+            </w:r>
+            <w:r>
+              <w:rPr>
+                <w:rFonts w:hint="eastAsia"/>
+                <w:lang w:eastAsia="ko-KR"/>
+              </w:rPr>
+              <w:t xml:space="preserve"> </w:t>
+            </w:r>
+            <w:r>
+              <w:rPr>
+                <w:rFonts w:hint="eastAsia"/>
+                <w:lang w:eastAsia="ko-KR"/>
+              </w:rPr>
+              <w:t>수량이</w:t>
+            </w:r>
+            <w:r>
+              <w:rPr>
+                <w:rFonts w:hint="eastAsia"/>
+                <w:lang w:eastAsia="ko-KR"/>
+              </w:rPr>
+              <w:t xml:space="preserve"> </w:t>
+            </w:r>
+            <w:r>
+              <w:rPr>
+                <w:lang w:eastAsia="ko-KR"/>
+              </w:rPr>
+              <w:t>0</w:t>
+            </w:r>
+            <w:r>
+              <w:rPr>
+                <w:rFonts w:hint="eastAsia"/>
+                <w:lang w:eastAsia="ko-KR"/>
+              </w:rPr>
+              <w:t>이된</w:t>
+            </w:r>
+            <w:r>
+              <w:rPr>
+                <w:rFonts w:hint="eastAsia"/>
+                <w:lang w:eastAsia="ko-KR"/>
+              </w:rPr>
+              <w:t xml:space="preserve"> </w:t>
+            </w:r>
+            <w:r>
+              <w:rPr>
+                <w:rFonts w:hint="eastAsia"/>
+                <w:lang w:eastAsia="ko-KR"/>
+              </w:rPr>
+              <w:t>상품들의</w:t>
+            </w:r>
+            <w:r>
+              <w:rPr>
+                <w:rFonts w:hint="eastAsia"/>
+                <w:lang w:eastAsia="ko-KR"/>
+              </w:rPr>
+              <w:t xml:space="preserve"> </w:t>
+            </w:r>
+            <w:r>
+              <w:rPr>
+                <w:rFonts w:hint="eastAsia"/>
+                <w:lang w:eastAsia="ko-KR"/>
+              </w:rPr>
+              <w:t>리스트를</w:t>
+            </w:r>
+            <w:r>
+              <w:rPr>
+                <w:rFonts w:hint="eastAsia"/>
+                <w:lang w:eastAsia="ko-KR"/>
+              </w:rPr>
+              <w:t xml:space="preserve"> </w:t>
+            </w:r>
+            <w:r>
+              <w:rPr>
+                <w:rFonts w:hint="eastAsia"/>
+                <w:lang w:eastAsia="ko-KR"/>
+              </w:rPr>
+              <w:t>출력한다</w:t>
+            </w:r>
+            <w:r>
+              <w:rPr>
+                <w:rFonts w:hint="eastAsia"/>
+                <w:lang w:eastAsia="ko-KR"/>
+              </w:rPr>
+              <w:t>.</w:t>
+            </w:r>
+          </w:p>
+        </w:tc>
+      </w:tr>
+    </w:tbl>
+    <w:p>
+      <w:pPr>
+        <w:rPr>
+          <w:rFonts w:hint="eastAsia"/>
           <w:lang w:eastAsia="ko-KR"/>
         </w:rPr>
       </w:pPr>
@@ -8296,6 +11076,96 @@
 <file path=word/numbering.xml><?xml version="1.0" encoding="utf-8"?>
 <w:numbering xmlns:wpc="http://schemas.microsoft.com/office/word/2010/wordprocessingCanvas" xmlns:cx="http://schemas.microsoft.com/office/drawing/2014/chartex" xmlns:cx1="http://schemas.microsoft.com/office/drawing/2015/9/8/chartex" xmlns:cx2="http://schemas.microsoft.com/office/drawing/2015/10/21/chartex" xmlns:cx3="http://schemas.microsoft.com/office/drawing/2016/5/9/chartex" xmlns:cx4="http://schemas.microsoft.com/office/drawing/2016/5/10/chartex" xmlns:cx5="http://schemas.microsoft.com/office/drawing/2016/5/11/chartex" xmlns:cx6="http://schemas.microsoft.com/office/drawing/2016/5/12/chartex" xmlns:cx7="http://schemas.microsoft.com/office/drawing/2016/5/13/chartex" xmlns:cx8="http://schemas.microsoft.com/office/drawing/2016/5/14/chartex" xmlns:mc="http://schemas.openxmlformats.org/markup-compatibility/2006" xmlns:aink="http://schemas.microsoft.com/office/drawing/2016/ink" xmlns:am3d="http://schemas.microsoft.com/office/drawing/2017/model3d" xmlns:o="urn:schemas-microsoft-com:office:office" xmlns:oel="http://schemas.microsoft.com/office/2019/extlst" xmlns:r="http://schemas.openxmlformats.org/officeDocument/2006/relationships" xmlns:m="http://schemas.openxmlformats.org/officeDocument/2006/math" xmlns:v="urn:schemas-microsoft-com:vml" xmlns:wp14="http://schemas.microsoft.com/office/word/2010/wordprocessingDrawing" xmlns:wp="http://schemas.openxmlformats.org/drawingml/2006/wordprocessingDrawing" xmlns:w10="urn:schemas-microsoft-com:office:word" xmlns:w="http://schemas.openxmlformats.org/wordprocessingml/2006/main" xmlns:w14="http://schemas.microsoft.com/office/word/2010/wordml" xmlns:w15="http://schemas.microsoft.com/office/word/2012/wordml" xmlns:w16cex="http://schemas.microsoft.com/office/word/2018/wordml/cex" xmlns:w16cid="http://schemas.microsoft.com/office/word/2016/wordml/cid" xmlns:w16="http://schemas.microsoft.com/office/word/2018/wordml" xmlns:w16sdtdh="http://schemas.microsoft.com/office/word/2020/wordml/sdtdatahash" xmlns:w16se="http://schemas.microsoft.com/office/word/2015/wordml/symex" xmlns:wpg="http://schemas.microsoft.com/office/word/2010/wordprocessingGroup" xmlns:wpi="http://schemas.microsoft.com/office/word/2010/wordprocessingInk" xmlns:wne="http://schemas.microsoft.com/office/word/2006/wordml" xmlns:wps="http://schemas.microsoft.com/office/word/2010/wordprocessingShape" mc:Ignorable="w14 w15 w16se w16cid w16 w16cex w16sdtdh wp14">
   <w:abstractNum w:abstractNumId="0" w15:restartNumberingAfterBreak="0">
+    <w:nsid w:val="12EA4697"/>
+    <w:multiLevelType w:val="hybridMultilevel"/>
+    <w:tmpl w:val="DE2CC11A"/>
+    <w:lvl w:ilvl="0" w:tplc="FFFFFFFF">
+      <w:start w:val="1"/>
+      <w:numFmt w:val="decimal"/>
+      <w:lvlText w:val="%1."/>
+      <w:lvlJc w:val="left"/>
+      <w:pPr>
+        <w:ind w:left="760" w:hanging="360"/>
+      </w:pPr>
+      <w:rPr>
+        <w:rFonts w:hint="default"/>
+        <w:sz w:val="24"/>
+      </w:rPr>
+    </w:lvl>
+    <w:lvl w:ilvl="1" w:tplc="FFFFFFFF" w:tentative="1">
+      <w:start w:val="1"/>
+      <w:numFmt w:val="upperLetter"/>
+      <w:lvlText w:val="%2."/>
+      <w:lvlJc w:val="left"/>
+      <w:pPr>
+        <w:ind w:left="1200" w:hanging="400"/>
+      </w:pPr>
+    </w:lvl>
+    <w:lvl w:ilvl="2" w:tplc="FFFFFFFF" w:tentative="1">
+      <w:start w:val="1"/>
+      <w:numFmt w:val="lowerRoman"/>
+      <w:lvlText w:val="%3."/>
+      <w:lvlJc w:val="right"/>
+      <w:pPr>
+        <w:ind w:left="1600" w:hanging="400"/>
+      </w:pPr>
+    </w:lvl>
+    <w:lvl w:ilvl="3" w:tplc="FFFFFFFF" w:tentative="1">
+      <w:start w:val="1"/>
+      <w:numFmt w:val="decimal"/>
+      <w:lvlText w:val="%4."/>
+      <w:lvlJc w:val="left"/>
+      <w:pPr>
+        <w:ind w:left="2000" w:hanging="400"/>
+      </w:pPr>
+    </w:lvl>
+    <w:lvl w:ilvl="4" w:tplc="FFFFFFFF" w:tentative="1">
+      <w:start w:val="1"/>
+      <w:numFmt w:val="upperLetter"/>
+      <w:lvlText w:val="%5."/>
+      <w:lvlJc w:val="left"/>
+      <w:pPr>
+        <w:ind w:left="2400" w:hanging="400"/>
+      </w:pPr>
+    </w:lvl>
+    <w:lvl w:ilvl="5" w:tplc="FFFFFFFF" w:tentative="1">
+      <w:start w:val="1"/>
+      <w:numFmt w:val="lowerRoman"/>
+      <w:lvlText w:val="%6."/>
+      <w:lvlJc w:val="right"/>
+      <w:pPr>
+        <w:ind w:left="2800" w:hanging="400"/>
+      </w:pPr>
+    </w:lvl>
+    <w:lvl w:ilvl="6" w:tplc="FFFFFFFF" w:tentative="1">
+      <w:start w:val="1"/>
+      <w:numFmt w:val="decimal"/>
+      <w:lvlText w:val="%7."/>
+      <w:lvlJc w:val="left"/>
+      <w:pPr>
+        <w:ind w:left="3200" w:hanging="400"/>
+      </w:pPr>
+    </w:lvl>
+    <w:lvl w:ilvl="7" w:tplc="FFFFFFFF" w:tentative="1">
+      <w:start w:val="1"/>
+      <w:numFmt w:val="upperLetter"/>
+      <w:lvlText w:val="%8."/>
+      <w:lvlJc w:val="left"/>
+      <w:pPr>
+        <w:ind w:left="3600" w:hanging="400"/>
+      </w:pPr>
+    </w:lvl>
+    <w:lvl w:ilvl="8" w:tplc="FFFFFFFF" w:tentative="1">
+      <w:start w:val="1"/>
+      <w:numFmt w:val="lowerRoman"/>
+      <w:lvlText w:val="%9."/>
+      <w:lvlJc w:val="right"/>
+      <w:pPr>
+        <w:ind w:left="4000" w:hanging="400"/>
+      </w:pPr>
+    </w:lvl>
+  </w:abstractNum>
+  <w:abstractNum w:abstractNumId="1" w15:restartNumberingAfterBreak="0">
     <w:nsid w:val="16225884"/>
     <w:multiLevelType w:val="hybridMultilevel"/>
     <w:tmpl w:val="A560F9FC"/>
@@ -8384,7 +11254,97 @@
       </w:pPr>
     </w:lvl>
   </w:abstractNum>
-  <w:abstractNum w:abstractNumId="1" w15:restartNumberingAfterBreak="0">
+  <w:abstractNum w:abstractNumId="2" w15:restartNumberingAfterBreak="0">
+    <w:nsid w:val="1AF2756B"/>
+    <w:multiLevelType w:val="hybridMultilevel"/>
+    <w:tmpl w:val="DE2CC11A"/>
+    <w:lvl w:ilvl="0" w:tplc="FFFFFFFF">
+      <w:start w:val="1"/>
+      <w:numFmt w:val="decimal"/>
+      <w:lvlText w:val="%1."/>
+      <w:lvlJc w:val="left"/>
+      <w:pPr>
+        <w:ind w:left="760" w:hanging="360"/>
+      </w:pPr>
+      <w:rPr>
+        <w:rFonts w:hint="default"/>
+        <w:sz w:val="24"/>
+      </w:rPr>
+    </w:lvl>
+    <w:lvl w:ilvl="1" w:tplc="FFFFFFFF" w:tentative="1">
+      <w:start w:val="1"/>
+      <w:numFmt w:val="upperLetter"/>
+      <w:lvlText w:val="%2."/>
+      <w:lvlJc w:val="left"/>
+      <w:pPr>
+        <w:ind w:left="1200" w:hanging="400"/>
+      </w:pPr>
+    </w:lvl>
+    <w:lvl w:ilvl="2" w:tplc="FFFFFFFF" w:tentative="1">
+      <w:start w:val="1"/>
+      <w:numFmt w:val="lowerRoman"/>
+      <w:lvlText w:val="%3."/>
+      <w:lvlJc w:val="right"/>
+      <w:pPr>
+        <w:ind w:left="1600" w:hanging="400"/>
+      </w:pPr>
+    </w:lvl>
+    <w:lvl w:ilvl="3" w:tplc="FFFFFFFF" w:tentative="1">
+      <w:start w:val="1"/>
+      <w:numFmt w:val="decimal"/>
+      <w:lvlText w:val="%4."/>
+      <w:lvlJc w:val="left"/>
+      <w:pPr>
+        <w:ind w:left="2000" w:hanging="400"/>
+      </w:pPr>
+    </w:lvl>
+    <w:lvl w:ilvl="4" w:tplc="FFFFFFFF" w:tentative="1">
+      <w:start w:val="1"/>
+      <w:numFmt w:val="upperLetter"/>
+      <w:lvlText w:val="%5."/>
+      <w:lvlJc w:val="left"/>
+      <w:pPr>
+        <w:ind w:left="2400" w:hanging="400"/>
+      </w:pPr>
+    </w:lvl>
+    <w:lvl w:ilvl="5" w:tplc="FFFFFFFF" w:tentative="1">
+      <w:start w:val="1"/>
+      <w:numFmt w:val="lowerRoman"/>
+      <w:lvlText w:val="%6."/>
+      <w:lvlJc w:val="right"/>
+      <w:pPr>
+        <w:ind w:left="2800" w:hanging="400"/>
+      </w:pPr>
+    </w:lvl>
+    <w:lvl w:ilvl="6" w:tplc="FFFFFFFF" w:tentative="1">
+      <w:start w:val="1"/>
+      <w:numFmt w:val="decimal"/>
+      <w:lvlText w:val="%7."/>
+      <w:lvlJc w:val="left"/>
+      <w:pPr>
+        <w:ind w:left="3200" w:hanging="400"/>
+      </w:pPr>
+    </w:lvl>
+    <w:lvl w:ilvl="7" w:tplc="FFFFFFFF" w:tentative="1">
+      <w:start w:val="1"/>
+      <w:numFmt w:val="upperLetter"/>
+      <w:lvlText w:val="%8."/>
+      <w:lvlJc w:val="left"/>
+      <w:pPr>
+        <w:ind w:left="3600" w:hanging="400"/>
+      </w:pPr>
+    </w:lvl>
+    <w:lvl w:ilvl="8" w:tplc="FFFFFFFF" w:tentative="1">
+      <w:start w:val="1"/>
+      <w:numFmt w:val="lowerRoman"/>
+      <w:lvlText w:val="%9."/>
+      <w:lvlJc w:val="right"/>
+      <w:pPr>
+        <w:ind w:left="4000" w:hanging="400"/>
+      </w:pPr>
+    </w:lvl>
+  </w:abstractNum>
+  <w:abstractNum w:abstractNumId="3" w15:restartNumberingAfterBreak="0">
     <w:nsid w:val="2FD65378"/>
     <w:multiLevelType w:val="hybridMultilevel"/>
     <w:tmpl w:val="5706FA20"/>
@@ -8473,7 +11433,187 @@
       </w:pPr>
     </w:lvl>
   </w:abstractNum>
-  <w:abstractNum w:abstractNumId="2" w15:restartNumberingAfterBreak="0">
+  <w:abstractNum w:abstractNumId="4" w15:restartNumberingAfterBreak="0">
+    <w:nsid w:val="393D2B4E"/>
+    <w:multiLevelType w:val="hybridMultilevel"/>
+    <w:tmpl w:val="DE2CC11A"/>
+    <w:lvl w:ilvl="0" w:tplc="FFFFFFFF">
+      <w:start w:val="1"/>
+      <w:numFmt w:val="decimal"/>
+      <w:lvlText w:val="%1."/>
+      <w:lvlJc w:val="left"/>
+      <w:pPr>
+        <w:ind w:left="760" w:hanging="360"/>
+      </w:pPr>
+      <w:rPr>
+        <w:rFonts w:hint="default"/>
+        <w:sz w:val="24"/>
+      </w:rPr>
+    </w:lvl>
+    <w:lvl w:ilvl="1" w:tplc="FFFFFFFF" w:tentative="1">
+      <w:start w:val="1"/>
+      <w:numFmt w:val="upperLetter"/>
+      <w:lvlText w:val="%2."/>
+      <w:lvlJc w:val="left"/>
+      <w:pPr>
+        <w:ind w:left="1200" w:hanging="400"/>
+      </w:pPr>
+    </w:lvl>
+    <w:lvl w:ilvl="2" w:tplc="FFFFFFFF" w:tentative="1">
+      <w:start w:val="1"/>
+      <w:numFmt w:val="lowerRoman"/>
+      <w:lvlText w:val="%3."/>
+      <w:lvlJc w:val="right"/>
+      <w:pPr>
+        <w:ind w:left="1600" w:hanging="400"/>
+      </w:pPr>
+    </w:lvl>
+    <w:lvl w:ilvl="3" w:tplc="FFFFFFFF" w:tentative="1">
+      <w:start w:val="1"/>
+      <w:numFmt w:val="decimal"/>
+      <w:lvlText w:val="%4."/>
+      <w:lvlJc w:val="left"/>
+      <w:pPr>
+        <w:ind w:left="2000" w:hanging="400"/>
+      </w:pPr>
+    </w:lvl>
+    <w:lvl w:ilvl="4" w:tplc="FFFFFFFF" w:tentative="1">
+      <w:start w:val="1"/>
+      <w:numFmt w:val="upperLetter"/>
+      <w:lvlText w:val="%5."/>
+      <w:lvlJc w:val="left"/>
+      <w:pPr>
+        <w:ind w:left="2400" w:hanging="400"/>
+      </w:pPr>
+    </w:lvl>
+    <w:lvl w:ilvl="5" w:tplc="FFFFFFFF" w:tentative="1">
+      <w:start w:val="1"/>
+      <w:numFmt w:val="lowerRoman"/>
+      <w:lvlText w:val="%6."/>
+      <w:lvlJc w:val="right"/>
+      <w:pPr>
+        <w:ind w:left="2800" w:hanging="400"/>
+      </w:pPr>
+    </w:lvl>
+    <w:lvl w:ilvl="6" w:tplc="FFFFFFFF" w:tentative="1">
+      <w:start w:val="1"/>
+      <w:numFmt w:val="decimal"/>
+      <w:lvlText w:val="%7."/>
+      <w:lvlJc w:val="left"/>
+      <w:pPr>
+        <w:ind w:left="3200" w:hanging="400"/>
+      </w:pPr>
+    </w:lvl>
+    <w:lvl w:ilvl="7" w:tplc="FFFFFFFF" w:tentative="1">
+      <w:start w:val="1"/>
+      <w:numFmt w:val="upperLetter"/>
+      <w:lvlText w:val="%8."/>
+      <w:lvlJc w:val="left"/>
+      <w:pPr>
+        <w:ind w:left="3600" w:hanging="400"/>
+      </w:pPr>
+    </w:lvl>
+    <w:lvl w:ilvl="8" w:tplc="FFFFFFFF" w:tentative="1">
+      <w:start w:val="1"/>
+      <w:numFmt w:val="lowerRoman"/>
+      <w:lvlText w:val="%9."/>
+      <w:lvlJc w:val="right"/>
+      <w:pPr>
+        <w:ind w:left="4000" w:hanging="400"/>
+      </w:pPr>
+    </w:lvl>
+  </w:abstractNum>
+  <w:abstractNum w:abstractNumId="5" w15:restartNumberingAfterBreak="0">
+    <w:nsid w:val="3B666CA5"/>
+    <w:multiLevelType w:val="hybridMultilevel"/>
+    <w:tmpl w:val="DE2CC11A"/>
+    <w:lvl w:ilvl="0" w:tplc="FFFFFFFF">
+      <w:start w:val="1"/>
+      <w:numFmt w:val="decimal"/>
+      <w:lvlText w:val="%1."/>
+      <w:lvlJc w:val="left"/>
+      <w:pPr>
+        <w:ind w:left="760" w:hanging="360"/>
+      </w:pPr>
+      <w:rPr>
+        <w:rFonts w:hint="default"/>
+        <w:sz w:val="24"/>
+      </w:rPr>
+    </w:lvl>
+    <w:lvl w:ilvl="1" w:tplc="FFFFFFFF" w:tentative="1">
+      <w:start w:val="1"/>
+      <w:numFmt w:val="upperLetter"/>
+      <w:lvlText w:val="%2."/>
+      <w:lvlJc w:val="left"/>
+      <w:pPr>
+        <w:ind w:left="1200" w:hanging="400"/>
+      </w:pPr>
+    </w:lvl>
+    <w:lvl w:ilvl="2" w:tplc="FFFFFFFF" w:tentative="1">
+      <w:start w:val="1"/>
+      <w:numFmt w:val="lowerRoman"/>
+      <w:lvlText w:val="%3."/>
+      <w:lvlJc w:val="right"/>
+      <w:pPr>
+        <w:ind w:left="1600" w:hanging="400"/>
+      </w:pPr>
+    </w:lvl>
+    <w:lvl w:ilvl="3" w:tplc="FFFFFFFF" w:tentative="1">
+      <w:start w:val="1"/>
+      <w:numFmt w:val="decimal"/>
+      <w:lvlText w:val="%4."/>
+      <w:lvlJc w:val="left"/>
+      <w:pPr>
+        <w:ind w:left="2000" w:hanging="400"/>
+      </w:pPr>
+    </w:lvl>
+    <w:lvl w:ilvl="4" w:tplc="FFFFFFFF" w:tentative="1">
+      <w:start w:val="1"/>
+      <w:numFmt w:val="upperLetter"/>
+      <w:lvlText w:val="%5."/>
+      <w:lvlJc w:val="left"/>
+      <w:pPr>
+        <w:ind w:left="2400" w:hanging="400"/>
+      </w:pPr>
+    </w:lvl>
+    <w:lvl w:ilvl="5" w:tplc="FFFFFFFF" w:tentative="1">
+      <w:start w:val="1"/>
+      <w:numFmt w:val="lowerRoman"/>
+      <w:lvlText w:val="%6."/>
+      <w:lvlJc w:val="right"/>
+      <w:pPr>
+        <w:ind w:left="2800" w:hanging="400"/>
+      </w:pPr>
+    </w:lvl>
+    <w:lvl w:ilvl="6" w:tplc="FFFFFFFF" w:tentative="1">
+      <w:start w:val="1"/>
+      <w:numFmt w:val="decimal"/>
+      <w:lvlText w:val="%7."/>
+      <w:lvlJc w:val="left"/>
+      <w:pPr>
+        <w:ind w:left="3200" w:hanging="400"/>
+      </w:pPr>
+    </w:lvl>
+    <w:lvl w:ilvl="7" w:tplc="FFFFFFFF" w:tentative="1">
+      <w:start w:val="1"/>
+      <w:numFmt w:val="upperLetter"/>
+      <w:lvlText w:val="%8."/>
+      <w:lvlJc w:val="left"/>
+      <w:pPr>
+        <w:ind w:left="3600" w:hanging="400"/>
+      </w:pPr>
+    </w:lvl>
+    <w:lvl w:ilvl="8" w:tplc="FFFFFFFF" w:tentative="1">
+      <w:start w:val="1"/>
+      <w:numFmt w:val="lowerRoman"/>
+      <w:lvlText w:val="%9."/>
+      <w:lvlJc w:val="right"/>
+      <w:pPr>
+        <w:ind w:left="4000" w:hanging="400"/>
+      </w:pPr>
+    </w:lvl>
+  </w:abstractNum>
+  <w:abstractNum w:abstractNumId="6" w15:restartNumberingAfterBreak="0">
     <w:nsid w:val="475A78E5"/>
     <w:multiLevelType w:val="hybridMultilevel"/>
     <w:tmpl w:val="249E4488"/>
@@ -8562,17 +11702,107 @@
       </w:pPr>
     </w:lvl>
   </w:abstractNum>
-  <w:abstractNum w:abstractNumId="3" w15:restartNumberingAfterBreak="0">
-    <w:nsid w:val="656179FD"/>
+  <w:abstractNum w:abstractNumId="7" w15:restartNumberingAfterBreak="0">
+    <w:nsid w:val="4B8D3197"/>
     <w:multiLevelType w:val="hybridMultilevel"/>
-    <w:tmpl w:val="A75E3828"/>
-    <w:lvl w:ilvl="0" w:tplc="0A34B566">
+    <w:tmpl w:val="DE2CC11A"/>
+    <w:lvl w:ilvl="0" w:tplc="FFFFFFFF">
       <w:start w:val="1"/>
       <w:numFmt w:val="decimal"/>
-      <w:lvlText w:val="%1)"/>
+      <w:lvlText w:val="%1."/>
       <w:lvlJc w:val="left"/>
       <w:pPr>
         <w:ind w:left="760" w:hanging="360"/>
+      </w:pPr>
+      <w:rPr>
+        <w:rFonts w:hint="default"/>
+        <w:sz w:val="24"/>
+      </w:rPr>
+    </w:lvl>
+    <w:lvl w:ilvl="1" w:tplc="FFFFFFFF" w:tentative="1">
+      <w:start w:val="1"/>
+      <w:numFmt w:val="upperLetter"/>
+      <w:lvlText w:val="%2."/>
+      <w:lvlJc w:val="left"/>
+      <w:pPr>
+        <w:ind w:left="1200" w:hanging="400"/>
+      </w:pPr>
+    </w:lvl>
+    <w:lvl w:ilvl="2" w:tplc="FFFFFFFF" w:tentative="1">
+      <w:start w:val="1"/>
+      <w:numFmt w:val="lowerRoman"/>
+      <w:lvlText w:val="%3."/>
+      <w:lvlJc w:val="right"/>
+      <w:pPr>
+        <w:ind w:left="1600" w:hanging="400"/>
+      </w:pPr>
+    </w:lvl>
+    <w:lvl w:ilvl="3" w:tplc="FFFFFFFF" w:tentative="1">
+      <w:start w:val="1"/>
+      <w:numFmt w:val="decimal"/>
+      <w:lvlText w:val="%4."/>
+      <w:lvlJc w:val="left"/>
+      <w:pPr>
+        <w:ind w:left="2000" w:hanging="400"/>
+      </w:pPr>
+    </w:lvl>
+    <w:lvl w:ilvl="4" w:tplc="FFFFFFFF" w:tentative="1">
+      <w:start w:val="1"/>
+      <w:numFmt w:val="upperLetter"/>
+      <w:lvlText w:val="%5."/>
+      <w:lvlJc w:val="left"/>
+      <w:pPr>
+        <w:ind w:left="2400" w:hanging="400"/>
+      </w:pPr>
+    </w:lvl>
+    <w:lvl w:ilvl="5" w:tplc="FFFFFFFF" w:tentative="1">
+      <w:start w:val="1"/>
+      <w:numFmt w:val="lowerRoman"/>
+      <w:lvlText w:val="%6."/>
+      <w:lvlJc w:val="right"/>
+      <w:pPr>
+        <w:ind w:left="2800" w:hanging="400"/>
+      </w:pPr>
+    </w:lvl>
+    <w:lvl w:ilvl="6" w:tplc="FFFFFFFF" w:tentative="1">
+      <w:start w:val="1"/>
+      <w:numFmt w:val="decimal"/>
+      <w:lvlText w:val="%7."/>
+      <w:lvlJc w:val="left"/>
+      <w:pPr>
+        <w:ind w:left="3200" w:hanging="400"/>
+      </w:pPr>
+    </w:lvl>
+    <w:lvl w:ilvl="7" w:tplc="FFFFFFFF" w:tentative="1">
+      <w:start w:val="1"/>
+      <w:numFmt w:val="upperLetter"/>
+      <w:lvlText w:val="%8."/>
+      <w:lvlJc w:val="left"/>
+      <w:pPr>
+        <w:ind w:left="3600" w:hanging="400"/>
+      </w:pPr>
+    </w:lvl>
+    <w:lvl w:ilvl="8" w:tplc="FFFFFFFF" w:tentative="1">
+      <w:start w:val="1"/>
+      <w:numFmt w:val="lowerRoman"/>
+      <w:lvlText w:val="%9."/>
+      <w:lvlJc w:val="right"/>
+      <w:pPr>
+        <w:ind w:left="4000" w:hanging="400"/>
+      </w:pPr>
+    </w:lvl>
+  </w:abstractNum>
+  <w:abstractNum w:abstractNumId="8" w15:restartNumberingAfterBreak="0">
+    <w:nsid w:val="52472D45"/>
+    <w:multiLevelType w:val="hybridMultilevel"/>
+    <w:tmpl w:val="41EE968E"/>
+    <w:lvl w:ilvl="0" w:tplc="9D065592">
+      <w:start w:val="7"/>
+      <w:numFmt w:val="decimal"/>
+      <w:lvlText w:val="%1."/>
+      <w:lvlJc w:val="left"/>
+      <w:pPr>
+        <w:ind w:left="1120" w:hanging="360"/>
       </w:pPr>
       <w:rPr>
         <w:rFonts w:hint="default"/>
@@ -8584,7 +11814,7 @@
       <w:lvlText w:val="%2."/>
       <w:lvlJc w:val="left"/>
       <w:pPr>
-        <w:ind w:left="1200" w:hanging="400"/>
+        <w:ind w:left="1560" w:hanging="400"/>
       </w:pPr>
     </w:lvl>
     <w:lvl w:ilvl="2" w:tplc="0409001B" w:tentative="1">
@@ -8593,7 +11823,7 @@
       <w:lvlText w:val="%3."/>
       <w:lvlJc w:val="right"/>
       <w:pPr>
-        <w:ind w:left="1600" w:hanging="400"/>
+        <w:ind w:left="1960" w:hanging="400"/>
       </w:pPr>
     </w:lvl>
     <w:lvl w:ilvl="3" w:tplc="0409000F" w:tentative="1">
@@ -8602,7 +11832,7 @@
       <w:lvlText w:val="%4."/>
       <w:lvlJc w:val="left"/>
       <w:pPr>
-        <w:ind w:left="2000" w:hanging="400"/>
+        <w:ind w:left="2360" w:hanging="400"/>
       </w:pPr>
     </w:lvl>
     <w:lvl w:ilvl="4" w:tplc="04090019" w:tentative="1">
@@ -8611,7 +11841,7 @@
       <w:lvlText w:val="%5."/>
       <w:lvlJc w:val="left"/>
       <w:pPr>
-        <w:ind w:left="2400" w:hanging="400"/>
+        <w:ind w:left="2760" w:hanging="400"/>
       </w:pPr>
     </w:lvl>
     <w:lvl w:ilvl="5" w:tplc="0409001B" w:tentative="1">
@@ -8620,7 +11850,7 @@
       <w:lvlText w:val="%6."/>
       <w:lvlJc w:val="right"/>
       <w:pPr>
-        <w:ind w:left="2800" w:hanging="400"/>
+        <w:ind w:left="3160" w:hanging="400"/>
       </w:pPr>
     </w:lvl>
     <w:lvl w:ilvl="6" w:tplc="0409000F" w:tentative="1">
@@ -8629,7 +11859,7 @@
       <w:lvlText w:val="%7."/>
       <w:lvlJc w:val="left"/>
       <w:pPr>
-        <w:ind w:left="3200" w:hanging="400"/>
+        <w:ind w:left="3560" w:hanging="400"/>
       </w:pPr>
     </w:lvl>
     <w:lvl w:ilvl="7" w:tplc="04090019" w:tentative="1">
@@ -8638,7 +11868,7 @@
       <w:lvlText w:val="%8."/>
       <w:lvlJc w:val="left"/>
       <w:pPr>
-        <w:ind w:left="3600" w:hanging="400"/>
+        <w:ind w:left="3960" w:hanging="400"/>
       </w:pPr>
     </w:lvl>
     <w:lvl w:ilvl="8" w:tplc="0409001B" w:tentative="1">
@@ -8647,18 +11877,18 @@
       <w:lvlText w:val="%9."/>
       <w:lvlJc w:val="right"/>
       <w:pPr>
-        <w:ind w:left="4000" w:hanging="400"/>
+        <w:ind w:left="4360" w:hanging="400"/>
       </w:pPr>
     </w:lvl>
   </w:abstractNum>
-  <w:abstractNum w:abstractNumId="4" w15:restartNumberingAfterBreak="0">
-    <w:nsid w:val="65B109BC"/>
+  <w:abstractNum w:abstractNumId="9" w15:restartNumberingAfterBreak="0">
+    <w:nsid w:val="656179FD"/>
     <w:multiLevelType w:val="hybridMultilevel"/>
-    <w:tmpl w:val="6F30116C"/>
-    <w:lvl w:ilvl="0" w:tplc="20C6B918">
+    <w:tmpl w:val="A75E3828"/>
+    <w:lvl w:ilvl="0" w:tplc="0A34B566">
       <w:start w:val="1"/>
       <w:numFmt w:val="decimal"/>
-      <w:lvlText w:val="%1."/>
+      <w:lvlText w:val="%1)"/>
       <w:lvlJc w:val="left"/>
       <w:pPr>
         <w:ind w:left="760" w:hanging="360"/>
@@ -8740,7 +11970,186 @@
       </w:pPr>
     </w:lvl>
   </w:abstractNum>
-  <w:abstractNum w:abstractNumId="5" w15:restartNumberingAfterBreak="0">
+  <w:abstractNum w:abstractNumId="10" w15:restartNumberingAfterBreak="0">
+    <w:nsid w:val="65B109BC"/>
+    <w:multiLevelType w:val="hybridMultilevel"/>
+    <w:tmpl w:val="6F30116C"/>
+    <w:lvl w:ilvl="0" w:tplc="20C6B918">
+      <w:start w:val="1"/>
+      <w:numFmt w:val="decimal"/>
+      <w:lvlText w:val="%1."/>
+      <w:lvlJc w:val="left"/>
+      <w:pPr>
+        <w:ind w:left="760" w:hanging="360"/>
+      </w:pPr>
+      <w:rPr>
+        <w:rFonts w:hint="default"/>
+      </w:rPr>
+    </w:lvl>
+    <w:lvl w:ilvl="1" w:tplc="04090019" w:tentative="1">
+      <w:start w:val="1"/>
+      <w:numFmt w:val="upperLetter"/>
+      <w:lvlText w:val="%2."/>
+      <w:lvlJc w:val="left"/>
+      <w:pPr>
+        <w:ind w:left="1200" w:hanging="400"/>
+      </w:pPr>
+    </w:lvl>
+    <w:lvl w:ilvl="2" w:tplc="0409001B" w:tentative="1">
+      <w:start w:val="1"/>
+      <w:numFmt w:val="lowerRoman"/>
+      <w:lvlText w:val="%3."/>
+      <w:lvlJc w:val="right"/>
+      <w:pPr>
+        <w:ind w:left="1600" w:hanging="400"/>
+      </w:pPr>
+    </w:lvl>
+    <w:lvl w:ilvl="3" w:tplc="0409000F" w:tentative="1">
+      <w:start w:val="1"/>
+      <w:numFmt w:val="decimal"/>
+      <w:lvlText w:val="%4."/>
+      <w:lvlJc w:val="left"/>
+      <w:pPr>
+        <w:ind w:left="2000" w:hanging="400"/>
+      </w:pPr>
+    </w:lvl>
+    <w:lvl w:ilvl="4" w:tplc="04090019" w:tentative="1">
+      <w:start w:val="1"/>
+      <w:numFmt w:val="upperLetter"/>
+      <w:lvlText w:val="%5."/>
+      <w:lvlJc w:val="left"/>
+      <w:pPr>
+        <w:ind w:left="2400" w:hanging="400"/>
+      </w:pPr>
+    </w:lvl>
+    <w:lvl w:ilvl="5" w:tplc="0409001B" w:tentative="1">
+      <w:start w:val="1"/>
+      <w:numFmt w:val="lowerRoman"/>
+      <w:lvlText w:val="%6."/>
+      <w:lvlJc w:val="right"/>
+      <w:pPr>
+        <w:ind w:left="2800" w:hanging="400"/>
+      </w:pPr>
+    </w:lvl>
+    <w:lvl w:ilvl="6" w:tplc="0409000F" w:tentative="1">
+      <w:start w:val="1"/>
+      <w:numFmt w:val="decimal"/>
+      <w:lvlText w:val="%7."/>
+      <w:lvlJc w:val="left"/>
+      <w:pPr>
+        <w:ind w:left="3200" w:hanging="400"/>
+      </w:pPr>
+    </w:lvl>
+    <w:lvl w:ilvl="7" w:tplc="04090019" w:tentative="1">
+      <w:start w:val="1"/>
+      <w:numFmt w:val="upperLetter"/>
+      <w:lvlText w:val="%8."/>
+      <w:lvlJc w:val="left"/>
+      <w:pPr>
+        <w:ind w:left="3600" w:hanging="400"/>
+      </w:pPr>
+    </w:lvl>
+    <w:lvl w:ilvl="8" w:tplc="0409001B" w:tentative="1">
+      <w:start w:val="1"/>
+      <w:numFmt w:val="lowerRoman"/>
+      <w:lvlText w:val="%9."/>
+      <w:lvlJc w:val="right"/>
+      <w:pPr>
+        <w:ind w:left="4000" w:hanging="400"/>
+      </w:pPr>
+    </w:lvl>
+  </w:abstractNum>
+  <w:abstractNum w:abstractNumId="11" w15:restartNumberingAfterBreak="0">
+    <w:nsid w:val="7406693B"/>
+    <w:multiLevelType w:val="hybridMultilevel"/>
+    <w:tmpl w:val="DE2CC11A"/>
+    <w:lvl w:ilvl="0" w:tplc="FFFFFFFF">
+      <w:start w:val="1"/>
+      <w:numFmt w:val="decimal"/>
+      <w:lvlText w:val="%1."/>
+      <w:lvlJc w:val="left"/>
+      <w:pPr>
+        <w:ind w:left="760" w:hanging="360"/>
+      </w:pPr>
+      <w:rPr>
+        <w:rFonts w:hint="default"/>
+        <w:sz w:val="24"/>
+      </w:rPr>
+    </w:lvl>
+    <w:lvl w:ilvl="1" w:tplc="FFFFFFFF" w:tentative="1">
+      <w:start w:val="1"/>
+      <w:numFmt w:val="upperLetter"/>
+      <w:lvlText w:val="%2."/>
+      <w:lvlJc w:val="left"/>
+      <w:pPr>
+        <w:ind w:left="1200" w:hanging="400"/>
+      </w:pPr>
+    </w:lvl>
+    <w:lvl w:ilvl="2" w:tplc="FFFFFFFF" w:tentative="1">
+      <w:start w:val="1"/>
+      <w:numFmt w:val="lowerRoman"/>
+      <w:lvlText w:val="%3."/>
+      <w:lvlJc w:val="right"/>
+      <w:pPr>
+        <w:ind w:left="1600" w:hanging="400"/>
+      </w:pPr>
+    </w:lvl>
+    <w:lvl w:ilvl="3" w:tplc="FFFFFFFF" w:tentative="1">
+      <w:start w:val="1"/>
+      <w:numFmt w:val="decimal"/>
+      <w:lvlText w:val="%4."/>
+      <w:lvlJc w:val="left"/>
+      <w:pPr>
+        <w:ind w:left="2000" w:hanging="400"/>
+      </w:pPr>
+    </w:lvl>
+    <w:lvl w:ilvl="4" w:tplc="FFFFFFFF" w:tentative="1">
+      <w:start w:val="1"/>
+      <w:numFmt w:val="upperLetter"/>
+      <w:lvlText w:val="%5."/>
+      <w:lvlJc w:val="left"/>
+      <w:pPr>
+        <w:ind w:left="2400" w:hanging="400"/>
+      </w:pPr>
+    </w:lvl>
+    <w:lvl w:ilvl="5" w:tplc="FFFFFFFF" w:tentative="1">
+      <w:start w:val="1"/>
+      <w:numFmt w:val="lowerRoman"/>
+      <w:lvlText w:val="%6."/>
+      <w:lvlJc w:val="right"/>
+      <w:pPr>
+        <w:ind w:left="2800" w:hanging="400"/>
+      </w:pPr>
+    </w:lvl>
+    <w:lvl w:ilvl="6" w:tplc="FFFFFFFF" w:tentative="1">
+      <w:start w:val="1"/>
+      <w:numFmt w:val="decimal"/>
+      <w:lvlText w:val="%7."/>
+      <w:lvlJc w:val="left"/>
+      <w:pPr>
+        <w:ind w:left="3200" w:hanging="400"/>
+      </w:pPr>
+    </w:lvl>
+    <w:lvl w:ilvl="7" w:tplc="FFFFFFFF" w:tentative="1">
+      <w:start w:val="1"/>
+      <w:numFmt w:val="upperLetter"/>
+      <w:lvlText w:val="%8."/>
+      <w:lvlJc w:val="left"/>
+      <w:pPr>
+        <w:ind w:left="3600" w:hanging="400"/>
+      </w:pPr>
+    </w:lvl>
+    <w:lvl w:ilvl="8" w:tplc="FFFFFFFF" w:tentative="1">
+      <w:start w:val="1"/>
+      <w:numFmt w:val="lowerRoman"/>
+      <w:lvlText w:val="%9."/>
+      <w:lvlJc w:val="right"/>
+      <w:pPr>
+        <w:ind w:left="4000" w:hanging="400"/>
+      </w:pPr>
+    </w:lvl>
+  </w:abstractNum>
+  <w:abstractNum w:abstractNumId="12" w15:restartNumberingAfterBreak="0">
     <w:nsid w:val="7CFD3C78"/>
     <w:multiLevelType w:val="hybridMultilevel"/>
     <w:tmpl w:val="DE2CC11A"/>
@@ -8831,22 +12240,43 @@
     </w:lvl>
   </w:abstractNum>
   <w:num w:numId="1" w16cid:durableId="1420977952">
+    <w:abstractNumId w:val="9"/>
+  </w:num>
+  <w:num w:numId="2" w16cid:durableId="1053777665">
+    <w:abstractNumId w:val="6"/>
+  </w:num>
+  <w:num w:numId="3" w16cid:durableId="991450803">
+    <w:abstractNumId w:val="12"/>
+  </w:num>
+  <w:num w:numId="4" w16cid:durableId="553390801">
+    <w:abstractNumId w:val="10"/>
+  </w:num>
+  <w:num w:numId="5" w16cid:durableId="1145007153">
     <w:abstractNumId w:val="3"/>
   </w:num>
-  <w:num w:numId="2" w16cid:durableId="1053777665">
+  <w:num w:numId="6" w16cid:durableId="1130396020">
+    <w:abstractNumId w:val="1"/>
+  </w:num>
+  <w:num w:numId="7" w16cid:durableId="133835277">
+    <w:abstractNumId w:val="4"/>
+  </w:num>
+  <w:num w:numId="8" w16cid:durableId="987246311">
+    <w:abstractNumId w:val="5"/>
+  </w:num>
+  <w:num w:numId="9" w16cid:durableId="1673146102">
+    <w:abstractNumId w:val="0"/>
+  </w:num>
+  <w:num w:numId="10" w16cid:durableId="1834904418">
     <w:abstractNumId w:val="2"/>
   </w:num>
-  <w:num w:numId="3" w16cid:durableId="991450803">
-    <w:abstractNumId w:val="5"/>
+  <w:num w:numId="11" w16cid:durableId="695082973">
+    <w:abstractNumId w:val="7"/>
   </w:num>
-  <w:num w:numId="4" w16cid:durableId="553390801">
-    <w:abstractNumId w:val="4"/>
+  <w:num w:numId="12" w16cid:durableId="1114321718">
+    <w:abstractNumId w:val="11"/>
   </w:num>
-  <w:num w:numId="5" w16cid:durableId="1145007153">
-    <w:abstractNumId w:val="1"/>
-  </w:num>
-  <w:num w:numId="6" w16cid:durableId="1130396020">
-    <w:abstractNumId w:val="0"/>
+  <w:num w:numId="13" w16cid:durableId="1059668664">
+    <w:abstractNumId w:val="8"/>
   </w:num>
 </w:numbering>
 </file>

</xml_diff>